<commit_message>
add student name & group to base docx file
</commit_message>
<xml_diff>
--- a/base.docx
+++ b/base.docx
@@ -1,6 +1,6 @@
 
 <file path=word/document.xml><?xml version="1.0" encoding="utf-8"?>
-<w:document xmlns:wpc="http://schemas.microsoft.com/office/word/2010/wordprocessingCanvas" xmlns:cx="http://schemas.microsoft.com/office/drawing/2014/chartex" xmlns:cx1="http://schemas.microsoft.com/office/drawing/2015/9/8/chartex" xmlns:cx2="http://schemas.microsoft.com/office/drawing/2015/10/21/chartex" xmlns:cx3="http://schemas.microsoft.com/office/drawing/2016/5/9/chartex" xmlns:cx4="http://schemas.microsoft.com/office/drawing/2016/5/10/chartex" xmlns:cx5="http://schemas.microsoft.com/office/drawing/2016/5/11/chartex" xmlns:cx6="http://schemas.microsoft.com/office/drawing/2016/5/12/chartex" xmlns:cx7="http://schemas.microsoft.com/office/drawing/2016/5/13/chartex" xmlns:cx8="http://schemas.microsoft.com/office/drawing/2016/5/14/chartex" xmlns:mc="http://schemas.openxmlformats.org/markup-compatibility/2006" xmlns:aink="http://schemas.microsoft.com/office/drawing/2016/ink" xmlns:am3d="http://schemas.microsoft.com/office/drawing/2017/model3d" xmlns:o="urn:schemas-microsoft-com:office:office" xmlns:r="http://schemas.openxmlformats.org/officeDocument/2006/relationships" xmlns:m="http://schemas.openxmlformats.org/officeDocument/2006/math" xmlns:v="urn:schemas-microsoft-com:vml" xmlns:wp14="http://schemas.microsoft.com/office/word/2010/wordprocessingDrawing" xmlns:wp="http://schemas.openxmlformats.org/drawingml/2006/wordprocessingDrawing" xmlns:w10="urn:schemas-microsoft-com:office:word" xmlns:w="http://schemas.openxmlformats.org/wordprocessingml/2006/main" xmlns:w14="http://schemas.microsoft.com/office/word/2010/wordml" xmlns:w15="http://schemas.microsoft.com/office/word/2012/wordml" xmlns:w16cex="http://schemas.microsoft.com/office/word/2018/wordml/cex" xmlns:w16cid="http://schemas.microsoft.com/office/word/2016/wordml/cid" xmlns:w16="http://schemas.microsoft.com/office/word/2018/wordml" xmlns:w16sdtdh="http://schemas.microsoft.com/office/word/2020/wordml/sdtdatahash" xmlns:w16se="http://schemas.microsoft.com/office/word/2015/wordml/symex" xmlns:wpg="http://schemas.microsoft.com/office/word/2010/wordprocessingGroup" xmlns:wpi="http://schemas.microsoft.com/office/word/2010/wordprocessingInk" xmlns:wne="http://schemas.microsoft.com/office/word/2006/wordml" xmlns:wps="http://schemas.microsoft.com/office/word/2010/wordprocessingShape" mc:Ignorable="w14 w15 w16se w16cid w16 w16cex w16sdtdh wp14">
+<w:document xmlns:wpc="http://schemas.microsoft.com/office/word/2010/wordprocessingCanvas" xmlns:cx="http://schemas.microsoft.com/office/drawing/2014/chartex" xmlns:cx1="http://schemas.microsoft.com/office/drawing/2015/9/8/chartex" xmlns:cx2="http://schemas.microsoft.com/office/drawing/2015/10/21/chartex" xmlns:cx3="http://schemas.microsoft.com/office/drawing/2016/5/9/chartex" xmlns:cx4="http://schemas.microsoft.com/office/drawing/2016/5/10/chartex" xmlns:cx5="http://schemas.microsoft.com/office/drawing/2016/5/11/chartex" xmlns:cx6="http://schemas.microsoft.com/office/drawing/2016/5/12/chartex" xmlns:cx7="http://schemas.microsoft.com/office/drawing/2016/5/13/chartex" xmlns:cx8="http://schemas.microsoft.com/office/drawing/2016/5/14/chartex" xmlns:mc="http://schemas.openxmlformats.org/markup-compatibility/2006" xmlns:aink="http://schemas.microsoft.com/office/drawing/2016/ink" xmlns:am3d="http://schemas.microsoft.com/office/drawing/2017/model3d" xmlns:o="urn:schemas-microsoft-com:office:office" xmlns:oel="http://schemas.microsoft.com/office/2019/extlst" xmlns:r="http://schemas.openxmlformats.org/officeDocument/2006/relationships" xmlns:m="http://schemas.openxmlformats.org/officeDocument/2006/math" xmlns:v="urn:schemas-microsoft-com:vml" xmlns:wp14="http://schemas.microsoft.com/office/word/2010/wordprocessingDrawing" xmlns:wp="http://schemas.openxmlformats.org/drawingml/2006/wordprocessingDrawing" xmlns:w10="urn:schemas-microsoft-com:office:word" xmlns:w="http://schemas.openxmlformats.org/wordprocessingml/2006/main" xmlns:w14="http://schemas.microsoft.com/office/word/2010/wordml" xmlns:w15="http://schemas.microsoft.com/office/word/2012/wordml" xmlns:w16cex="http://schemas.microsoft.com/office/word/2018/wordml/cex" xmlns:w16cid="http://schemas.microsoft.com/office/word/2016/wordml/cid" xmlns:w16="http://schemas.microsoft.com/office/word/2018/wordml" xmlns:w16sdtdh="http://schemas.microsoft.com/office/word/2020/wordml/sdtdatahash" xmlns:w16se="http://schemas.microsoft.com/office/word/2015/wordml/symex" xmlns:wpg="http://schemas.microsoft.com/office/word/2010/wordprocessingGroup" xmlns:wpi="http://schemas.microsoft.com/office/word/2010/wordprocessingInk" xmlns:wne="http://schemas.microsoft.com/office/word/2006/wordml" xmlns:wps="http://schemas.microsoft.com/office/word/2010/wordprocessingShape" mc:Ignorable="w14 w15 w16se w16cid w16 w16cex w16sdtdh wp14">
   <w:body>
     <w:p>
       <w:pPr>
@@ -62,9 +62,12 @@
         <w:tblStyle w:val="16"/>
         <w:tblW w:w="0" w:type="auto"/>
         <w:tblBorders>
+          <w:top w:val="none" w:sz="0" w:space="0" w:color="auto"/>
           <w:left w:val="none" w:sz="0" w:space="0" w:color="auto"/>
           <w:bottom w:val="none" w:sz="0" w:space="0" w:color="auto"/>
           <w:right w:val="none" w:sz="0" w:space="0" w:color="auto"/>
+          <w:insideH w:val="none" w:sz="0" w:space="0" w:color="auto"/>
+          <w:insideV w:val="none" w:sz="0" w:space="0" w:color="auto"/>
         </w:tblBorders>
         <w:tblLayout w:type="fixed"/>
         <w:tblLook w:val="04A0" w:firstRow="1" w:lastRow="0" w:firstColumn="1" w:lastColumn="0" w:noHBand="0" w:noVBand="1"/>
@@ -80,11 +83,6 @@
         <w:tc>
           <w:tcPr>
             <w:tcW w:w="2694" w:type="dxa"/>
-            <w:tcBorders>
-              <w:top w:val="nil"/>
-              <w:bottom w:val="nil"/>
-              <w:right w:val="nil"/>
-            </w:tcBorders>
             <w:vAlign w:val="bottom"/>
           </w:tcPr>
           <w:p>
@@ -111,8 +109,6 @@
           <w:tcPr>
             <w:tcW w:w="6634" w:type="dxa"/>
             <w:tcBorders>
-              <w:top w:val="nil"/>
-              <w:left w:val="nil"/>
               <w:bottom w:val="single" w:sz="4" w:space="0" w:color="auto"/>
             </w:tcBorders>
           </w:tcPr>
@@ -148,11 +144,6 @@
         <w:tc>
           <w:tcPr>
             <w:tcW w:w="2694" w:type="dxa"/>
-            <w:tcBorders>
-              <w:top w:val="nil"/>
-              <w:bottom w:val="nil"/>
-              <w:right w:val="nil"/>
-            </w:tcBorders>
             <w:vAlign w:val="bottom"/>
           </w:tcPr>
           <w:p>
@@ -173,8 +164,7 @@
           <w:tcPr>
             <w:tcW w:w="6634" w:type="dxa"/>
             <w:tcBorders>
-              <w:left w:val="nil"/>
-              <w:bottom w:val="nil"/>
+              <w:top w:val="single" w:sz="4" w:space="0" w:color="auto"/>
             </w:tcBorders>
           </w:tcPr>
           <w:p>
@@ -206,11 +196,6 @@
         <w:tc>
           <w:tcPr>
             <w:tcW w:w="2694" w:type="dxa"/>
-            <w:tcBorders>
-              <w:top w:val="nil"/>
-              <w:bottom w:val="nil"/>
-              <w:right w:val="nil"/>
-            </w:tcBorders>
             <w:vAlign w:val="bottom"/>
           </w:tcPr>
           <w:p>
@@ -237,8 +222,6 @@
           <w:tcPr>
             <w:tcW w:w="6634" w:type="dxa"/>
             <w:tcBorders>
-              <w:top w:val="nil"/>
-              <w:left w:val="nil"/>
               <w:bottom w:val="single" w:sz="4" w:space="0" w:color="auto"/>
             </w:tcBorders>
           </w:tcPr>
@@ -272,11 +255,6 @@
         <w:tc>
           <w:tcPr>
             <w:tcW w:w="2694" w:type="dxa"/>
-            <w:tcBorders>
-              <w:top w:val="nil"/>
-              <w:bottom w:val="nil"/>
-              <w:right w:val="nil"/>
-            </w:tcBorders>
             <w:vAlign w:val="bottom"/>
           </w:tcPr>
           <w:p>
@@ -303,7 +281,7 @@
           <w:tcPr>
             <w:tcW w:w="6634" w:type="dxa"/>
             <w:tcBorders>
-              <w:left w:val="nil"/>
+              <w:top w:val="single" w:sz="4" w:space="0" w:color="auto"/>
               <w:bottom w:val="single" w:sz="4" w:space="0" w:color="auto"/>
             </w:tcBorders>
           </w:tcPr>
@@ -338,11 +316,6 @@
         <w:tc>
           <w:tcPr>
             <w:tcW w:w="2694" w:type="dxa"/>
-            <w:tcBorders>
-              <w:top w:val="nil"/>
-              <w:bottom w:val="nil"/>
-              <w:right w:val="nil"/>
-            </w:tcBorders>
             <w:vAlign w:val="bottom"/>
           </w:tcPr>
           <w:p>
@@ -363,8 +336,7 @@
           <w:tcPr>
             <w:tcW w:w="6634" w:type="dxa"/>
             <w:tcBorders>
-              <w:left w:val="nil"/>
-              <w:bottom w:val="nil"/>
+              <w:top w:val="single" w:sz="4" w:space="0" w:color="auto"/>
             </w:tcBorders>
           </w:tcPr>
           <w:p>
@@ -384,6 +356,13 @@
                 <w:rFonts w:ascii="Times New Roman" w:hAnsi="Times New Roman"/>
                 <w:vertAlign w:val="superscript"/>
               </w:rPr>
+              <w:t>(</w:t>
+            </w:r>
+            <w:r>
+              <w:rPr>
+                <w:rFonts w:ascii="Times New Roman" w:hAnsi="Times New Roman"/>
+                <w:vertAlign w:val="superscript"/>
+              </w:rPr>
               <w:t>полное наименование кафедры)</w:t>
             </w:r>
           </w:p>
@@ -396,11 +375,6 @@
         <w:tc>
           <w:tcPr>
             <w:tcW w:w="2694" w:type="dxa"/>
-            <w:tcBorders>
-              <w:top w:val="nil"/>
-              <w:bottom w:val="nil"/>
-              <w:right w:val="nil"/>
-            </w:tcBorders>
             <w:vAlign w:val="bottom"/>
           </w:tcPr>
           <w:p>
@@ -427,8 +401,6 @@
           <w:tcPr>
             <w:tcW w:w="6634" w:type="dxa"/>
             <w:tcBorders>
-              <w:top w:val="nil"/>
-              <w:left w:val="nil"/>
               <w:bottom w:val="single" w:sz="4" w:space="0" w:color="auto"/>
             </w:tcBorders>
           </w:tcPr>
@@ -463,11 +435,6 @@
         <w:tc>
           <w:tcPr>
             <w:tcW w:w="2694" w:type="dxa"/>
-            <w:tcBorders>
-              <w:top w:val="nil"/>
-              <w:bottom w:val="nil"/>
-              <w:right w:val="nil"/>
-            </w:tcBorders>
           </w:tcPr>
           <w:p>
             <w:pPr>
@@ -493,8 +460,7 @@
           <w:tcPr>
             <w:tcW w:w="6634" w:type="dxa"/>
             <w:tcBorders>
-              <w:left w:val="nil"/>
-              <w:bottom w:val="nil"/>
+              <w:top w:val="single" w:sz="4" w:space="0" w:color="auto"/>
             </w:tcBorders>
           </w:tcPr>
           <w:p>
@@ -525,11 +491,6 @@
         <w:tc>
           <w:tcPr>
             <w:tcW w:w="2694" w:type="dxa"/>
-            <w:tcBorders>
-              <w:top w:val="nil"/>
-              <w:bottom w:val="nil"/>
-              <w:right w:val="nil"/>
-            </w:tcBorders>
             <w:vAlign w:val="bottom"/>
           </w:tcPr>
           <w:p>
@@ -556,8 +517,6 @@
           <w:tcPr>
             <w:tcW w:w="6634" w:type="dxa"/>
             <w:tcBorders>
-              <w:top w:val="nil"/>
-              <w:left w:val="nil"/>
               <w:bottom w:val="single" w:sz="4" w:space="0" w:color="auto"/>
             </w:tcBorders>
           </w:tcPr>
@@ -580,7 +539,7 @@
                 <w:b/>
                 <w:bCs/>
               </w:rPr>
-              <w:t>Красников С.А., Рысин М.Л., Скворцова Л.А., Туманова М.Б., Макеева О.В., Сартаков М.В.</w:t>
+              <w:t>Скворцова Л.А.</w:t>
             </w:r>
           </w:p>
         </w:tc>
@@ -592,11 +551,6 @@
         <w:tc>
           <w:tcPr>
             <w:tcW w:w="2694" w:type="dxa"/>
-            <w:tcBorders>
-              <w:top w:val="nil"/>
-              <w:bottom w:val="nil"/>
-              <w:right w:val="nil"/>
-            </w:tcBorders>
             <w:vAlign w:val="bottom"/>
           </w:tcPr>
           <w:p>
@@ -617,8 +571,7 @@
           <w:tcPr>
             <w:tcW w:w="6634" w:type="dxa"/>
             <w:tcBorders>
-              <w:left w:val="nil"/>
-              <w:bottom w:val="nil"/>
+              <w:top w:val="single" w:sz="4" w:space="0" w:color="auto"/>
             </w:tcBorders>
           </w:tcPr>
           <w:p>
@@ -650,11 +603,6 @@
         <w:tc>
           <w:tcPr>
             <w:tcW w:w="2694" w:type="dxa"/>
-            <w:tcBorders>
-              <w:top w:val="nil"/>
-              <w:bottom w:val="nil"/>
-              <w:right w:val="nil"/>
-            </w:tcBorders>
             <w:vAlign w:val="bottom"/>
           </w:tcPr>
           <w:p>
@@ -681,8 +629,6 @@
           <w:tcPr>
             <w:tcW w:w="6634" w:type="dxa"/>
             <w:tcBorders>
-              <w:top w:val="nil"/>
-              <w:left w:val="nil"/>
               <w:bottom w:val="single" w:sz="4" w:space="0" w:color="auto"/>
             </w:tcBorders>
           </w:tcPr>
@@ -717,11 +663,6 @@
         <w:tc>
           <w:tcPr>
             <w:tcW w:w="2694" w:type="dxa"/>
-            <w:tcBorders>
-              <w:top w:val="nil"/>
-              <w:bottom w:val="nil"/>
-              <w:right w:val="nil"/>
-            </w:tcBorders>
           </w:tcPr>
           <w:p>
             <w:pPr>
@@ -741,8 +682,7 @@
           <w:tcPr>
             <w:tcW w:w="6634" w:type="dxa"/>
             <w:tcBorders>
-              <w:left w:val="nil"/>
-              <w:bottom w:val="nil"/>
+              <w:top w:val="single" w:sz="4" w:space="0" w:color="auto"/>
             </w:tcBorders>
           </w:tcPr>
           <w:p>
@@ -768,20 +708,123 @@
           </w:p>
         </w:tc>
       </w:tr>
+      <w:tr>
+        <w:trPr>
+          <w:trHeight w:val="499"/>
+        </w:trPr>
+        <w:tc>
+          <w:tcPr>
+            <w:tcW w:w="2694" w:type="dxa"/>
+          </w:tcPr>
+          <w:p>
+            <w:pPr>
+              <w:widowControl w:val="0"/>
+              <w:autoSpaceDE w:val="0"/>
+              <w:autoSpaceDN w:val="0"/>
+              <w:adjustRightInd w:val="0"/>
+              <w:spacing w:before="0" w:line="240" w:lineRule="auto"/>
+              <w:jc w:val="right"/>
+            </w:pPr>
+            <w:r>
+              <w:rPr>
+                <w:rFonts w:ascii="Times New Roman" w:hAnsi="Times New Roman"/>
+              </w:rPr>
+              <w:t>С</w:t>
+            </w:r>
+            <w:r>
+              <w:rPr>
+                <w:rFonts w:ascii="Times New Roman" w:hAnsi="Times New Roman"/>
+              </w:rPr>
+              <w:t>ТУДЕНТ</w:t>
+            </w:r>
+          </w:p>
+        </w:tc>
+        <w:tc>
+          <w:tcPr>
+            <w:tcW w:w="6634" w:type="dxa"/>
+            <w:tcBorders>
+              <w:bottom w:val="single" w:sz="4" w:space="0" w:color="auto"/>
+            </w:tcBorders>
+          </w:tcPr>
+          <w:p>
+            <w:pPr>
+              <w:widowControl w:val="0"/>
+              <w:autoSpaceDE w:val="0"/>
+              <w:autoSpaceDN w:val="0"/>
+              <w:adjustRightInd w:val="0"/>
+              <w:spacing w:before="0" w:line="240" w:lineRule="auto"/>
+              <w:rPr>
+                <w:vertAlign w:val="superscript"/>
+              </w:rPr>
+            </w:pPr>
+            <w:r>
+              <w:rPr>
+                <w:rFonts w:ascii="Times New Roman" w:hAnsi="Times New Roman"/>
+                <w:b/>
+                <w:bCs/>
+              </w:rPr>
+              <w:t>Егоров Л.А.</w:t>
+            </w:r>
+          </w:p>
+        </w:tc>
+      </w:tr>
+      <w:tr>
+        <w:trPr>
+          <w:trHeight w:val="499"/>
+        </w:trPr>
+        <w:tc>
+          <w:tcPr>
+            <w:tcW w:w="2694" w:type="dxa"/>
+          </w:tcPr>
+          <w:p>
+            <w:pPr>
+              <w:widowControl w:val="0"/>
+              <w:autoSpaceDE w:val="0"/>
+              <w:autoSpaceDN w:val="0"/>
+              <w:adjustRightInd w:val="0"/>
+              <w:spacing w:before="0" w:line="240" w:lineRule="auto"/>
+              <w:jc w:val="right"/>
+            </w:pPr>
+            <w:r>
+              <w:rPr>
+                <w:rFonts w:ascii="Times New Roman" w:hAnsi="Times New Roman"/>
+              </w:rPr>
+              <w:t>ГРУППА</w:t>
+            </w:r>
+          </w:p>
+        </w:tc>
+        <w:tc>
+          <w:tcPr>
+            <w:tcW w:w="6634" w:type="dxa"/>
+            <w:tcBorders>
+              <w:top w:val="single" w:sz="4" w:space="0" w:color="auto"/>
+              <w:bottom w:val="single" w:sz="4" w:space="0" w:color="auto"/>
+            </w:tcBorders>
+          </w:tcPr>
+          <w:p>
+            <w:pPr>
+              <w:widowControl w:val="0"/>
+              <w:autoSpaceDE w:val="0"/>
+              <w:autoSpaceDN w:val="0"/>
+              <w:adjustRightInd w:val="0"/>
+              <w:spacing w:before="0" w:line="240" w:lineRule="auto"/>
+              <w:rPr>
+                <w:b/>
+                <w:bCs/>
+              </w:rPr>
+            </w:pPr>
+            <w:r>
+              <w:rPr>
+                <w:rFonts w:ascii="Times New Roman" w:hAnsi="Times New Roman"/>
+                <w:b/>
+                <w:bCs/>
+              </w:rPr>
+              <w:t>ИКБО-04-22</w:t>
+            </w:r>
+          </w:p>
+        </w:tc>
+      </w:tr>
     </w:tbl>
-    <w:p>
-      <w:pPr>
-        <w:widowControl w:val="0"/>
-        <w:autoSpaceDE w:val="0"/>
-        <w:autoSpaceDN w:val="0"/>
-        <w:adjustRightInd w:val="0"/>
-        <w:spacing w:before="0" w:line="240" w:lineRule="auto"/>
-        <w:ind w:firstLine="709"/>
-        <w:rPr>
-          <w:szCs w:val="28"/>
-        </w:rPr>
-      </w:pPr>
-    </w:p>
     <w:p>
       <w:pPr>
         <w:widowControl w:val="0"/>
@@ -793,12 +836,6 @@
           <w:szCs w:val="28"/>
         </w:rPr>
       </w:pPr>
-      <w:r>
-        <w:rPr>
-          <w:szCs w:val="28"/>
-        </w:rPr>
-        <w:t>.</w:t>
-      </w:r>
     </w:p>
     <w:p>
       <w:pPr>
@@ -859,7 +896,7 @@
 </file>
 
 <file path=word/endnotes.xml><?xml version="1.0" encoding="utf-8"?>
-<w:endnotes xmlns:wpc="http://schemas.microsoft.com/office/word/2010/wordprocessingCanvas" xmlns:cx="http://schemas.microsoft.com/office/drawing/2014/chartex" xmlns:cx1="http://schemas.microsoft.com/office/drawing/2015/9/8/chartex" xmlns:cx2="http://schemas.microsoft.com/office/drawing/2015/10/21/chartex" xmlns:cx3="http://schemas.microsoft.com/office/drawing/2016/5/9/chartex" xmlns:cx4="http://schemas.microsoft.com/office/drawing/2016/5/10/chartex" xmlns:cx5="http://schemas.microsoft.com/office/drawing/2016/5/11/chartex" xmlns:cx6="http://schemas.microsoft.com/office/drawing/2016/5/12/chartex" xmlns:cx7="http://schemas.microsoft.com/office/drawing/2016/5/13/chartex" xmlns:cx8="http://schemas.microsoft.com/office/drawing/2016/5/14/chartex" xmlns:mc="http://schemas.openxmlformats.org/markup-compatibility/2006" xmlns:aink="http://schemas.microsoft.com/office/drawing/2016/ink" xmlns:am3d="http://schemas.microsoft.com/office/drawing/2017/model3d" xmlns:o="urn:schemas-microsoft-com:office:office" xmlns:r="http://schemas.openxmlformats.org/officeDocument/2006/relationships" xmlns:m="http://schemas.openxmlformats.org/officeDocument/2006/math" xmlns:v="urn:schemas-microsoft-com:vml" xmlns:wp14="http://schemas.microsoft.com/office/word/2010/wordprocessingDrawing" xmlns:wp="http://schemas.openxmlformats.org/drawingml/2006/wordprocessingDrawing" xmlns:w10="urn:schemas-microsoft-com:office:word" xmlns:w="http://schemas.openxmlformats.org/wordprocessingml/2006/main" xmlns:w14="http://schemas.microsoft.com/office/word/2010/wordml" xmlns:w15="http://schemas.microsoft.com/office/word/2012/wordml" xmlns:w16cex="http://schemas.microsoft.com/office/word/2018/wordml/cex" xmlns:w16cid="http://schemas.microsoft.com/office/word/2016/wordml/cid" xmlns:w16="http://schemas.microsoft.com/office/word/2018/wordml" xmlns:w16sdtdh="http://schemas.microsoft.com/office/word/2020/wordml/sdtdatahash" xmlns:w16se="http://schemas.microsoft.com/office/word/2015/wordml/symex" xmlns:wpg="http://schemas.microsoft.com/office/word/2010/wordprocessingGroup" xmlns:wpi="http://schemas.microsoft.com/office/word/2010/wordprocessingInk" xmlns:wne="http://schemas.microsoft.com/office/word/2006/wordml" xmlns:wps="http://schemas.microsoft.com/office/word/2010/wordprocessingShape" mc:Ignorable="w14 w15 w16se w16cid w16 w16cex w16sdtdh wp14">
+<w:endnotes xmlns:wpc="http://schemas.microsoft.com/office/word/2010/wordprocessingCanvas" xmlns:cx="http://schemas.microsoft.com/office/drawing/2014/chartex" xmlns:cx1="http://schemas.microsoft.com/office/drawing/2015/9/8/chartex" xmlns:cx2="http://schemas.microsoft.com/office/drawing/2015/10/21/chartex" xmlns:cx3="http://schemas.microsoft.com/office/drawing/2016/5/9/chartex" xmlns:cx4="http://schemas.microsoft.com/office/drawing/2016/5/10/chartex" xmlns:cx5="http://schemas.microsoft.com/office/drawing/2016/5/11/chartex" xmlns:cx6="http://schemas.microsoft.com/office/drawing/2016/5/12/chartex" xmlns:cx7="http://schemas.microsoft.com/office/drawing/2016/5/13/chartex" xmlns:cx8="http://schemas.microsoft.com/office/drawing/2016/5/14/chartex" xmlns:mc="http://schemas.openxmlformats.org/markup-compatibility/2006" xmlns:aink="http://schemas.microsoft.com/office/drawing/2016/ink" xmlns:am3d="http://schemas.microsoft.com/office/drawing/2017/model3d" xmlns:o="urn:schemas-microsoft-com:office:office" xmlns:oel="http://schemas.microsoft.com/office/2019/extlst" xmlns:r="http://schemas.openxmlformats.org/officeDocument/2006/relationships" xmlns:m="http://schemas.openxmlformats.org/officeDocument/2006/math" xmlns:v="urn:schemas-microsoft-com:vml" xmlns:wp14="http://schemas.microsoft.com/office/word/2010/wordprocessingDrawing" xmlns:wp="http://schemas.openxmlformats.org/drawingml/2006/wordprocessingDrawing" xmlns:w10="urn:schemas-microsoft-com:office:word" xmlns:w="http://schemas.openxmlformats.org/wordprocessingml/2006/main" xmlns:w14="http://schemas.microsoft.com/office/word/2010/wordml" xmlns:w15="http://schemas.microsoft.com/office/word/2012/wordml" xmlns:w16cex="http://schemas.microsoft.com/office/word/2018/wordml/cex" xmlns:w16cid="http://schemas.microsoft.com/office/word/2016/wordml/cid" xmlns:w16="http://schemas.microsoft.com/office/word/2018/wordml" xmlns:w16sdtdh="http://schemas.microsoft.com/office/word/2020/wordml/sdtdatahash" xmlns:w16se="http://schemas.microsoft.com/office/word/2015/wordml/symex" xmlns:wpg="http://schemas.microsoft.com/office/word/2010/wordprocessingGroup" xmlns:wpi="http://schemas.microsoft.com/office/word/2010/wordprocessingInk" xmlns:wne="http://schemas.microsoft.com/office/word/2006/wordml" xmlns:wps="http://schemas.microsoft.com/office/word/2010/wordprocessingShape" mc:Ignorable="w14 w15 w16se w16cid w16 w16cex w16sdtdh wp14">
   <w:endnote w:type="separator" w:id="-1">
     <w:p>
       <w:r>
@@ -880,7 +917,7 @@
 </file>
 
 <file path=word/footer1.xml><?xml version="1.0" encoding="utf-8"?>
-<w:ftr xmlns:wpc="http://schemas.microsoft.com/office/word/2010/wordprocessingCanvas" xmlns:cx="http://schemas.microsoft.com/office/drawing/2014/chartex" xmlns:cx1="http://schemas.microsoft.com/office/drawing/2015/9/8/chartex" xmlns:cx2="http://schemas.microsoft.com/office/drawing/2015/10/21/chartex" xmlns:cx3="http://schemas.microsoft.com/office/drawing/2016/5/9/chartex" xmlns:cx4="http://schemas.microsoft.com/office/drawing/2016/5/10/chartex" xmlns:cx5="http://schemas.microsoft.com/office/drawing/2016/5/11/chartex" xmlns:cx6="http://schemas.microsoft.com/office/drawing/2016/5/12/chartex" xmlns:cx7="http://schemas.microsoft.com/office/drawing/2016/5/13/chartex" xmlns:cx8="http://schemas.microsoft.com/office/drawing/2016/5/14/chartex" xmlns:mc="http://schemas.openxmlformats.org/markup-compatibility/2006" xmlns:aink="http://schemas.microsoft.com/office/drawing/2016/ink" xmlns:am3d="http://schemas.microsoft.com/office/drawing/2017/model3d" xmlns:o="urn:schemas-microsoft-com:office:office" xmlns:r="http://schemas.openxmlformats.org/officeDocument/2006/relationships" xmlns:m="http://schemas.openxmlformats.org/officeDocument/2006/math" xmlns:v="urn:schemas-microsoft-com:vml" xmlns:wp14="http://schemas.microsoft.com/office/word/2010/wordprocessingDrawing" xmlns:wp="http://schemas.openxmlformats.org/drawingml/2006/wordprocessingDrawing" xmlns:w10="urn:schemas-microsoft-com:office:word" xmlns:w="http://schemas.openxmlformats.org/wordprocessingml/2006/main" xmlns:w14="http://schemas.microsoft.com/office/word/2010/wordml" xmlns:w15="http://schemas.microsoft.com/office/word/2012/wordml" xmlns:w16cex="http://schemas.microsoft.com/office/word/2018/wordml/cex" xmlns:w16cid="http://schemas.microsoft.com/office/word/2016/wordml/cid" xmlns:w16="http://schemas.microsoft.com/office/word/2018/wordml" xmlns:w16sdtdh="http://schemas.microsoft.com/office/word/2020/wordml/sdtdatahash" xmlns:w16se="http://schemas.microsoft.com/office/word/2015/wordml/symex" xmlns:wpg="http://schemas.microsoft.com/office/word/2010/wordprocessingGroup" xmlns:wpi="http://schemas.microsoft.com/office/word/2010/wordprocessingInk" xmlns:wne="http://schemas.microsoft.com/office/word/2006/wordml" xmlns:wps="http://schemas.microsoft.com/office/word/2010/wordprocessingShape" mc:Ignorable="w14 w15 w16se w16cid w16 w16cex w16sdtdh wp14">
+<w:ftr xmlns:wpc="http://schemas.microsoft.com/office/word/2010/wordprocessingCanvas" xmlns:cx="http://schemas.microsoft.com/office/drawing/2014/chartex" xmlns:cx1="http://schemas.microsoft.com/office/drawing/2015/9/8/chartex" xmlns:cx2="http://schemas.microsoft.com/office/drawing/2015/10/21/chartex" xmlns:cx3="http://schemas.microsoft.com/office/drawing/2016/5/9/chartex" xmlns:cx4="http://schemas.microsoft.com/office/drawing/2016/5/10/chartex" xmlns:cx5="http://schemas.microsoft.com/office/drawing/2016/5/11/chartex" xmlns:cx6="http://schemas.microsoft.com/office/drawing/2016/5/12/chartex" xmlns:cx7="http://schemas.microsoft.com/office/drawing/2016/5/13/chartex" xmlns:cx8="http://schemas.microsoft.com/office/drawing/2016/5/14/chartex" xmlns:mc="http://schemas.openxmlformats.org/markup-compatibility/2006" xmlns:aink="http://schemas.microsoft.com/office/drawing/2016/ink" xmlns:am3d="http://schemas.microsoft.com/office/drawing/2017/model3d" xmlns:o="urn:schemas-microsoft-com:office:office" xmlns:oel="http://schemas.microsoft.com/office/2019/extlst" xmlns:r="http://schemas.openxmlformats.org/officeDocument/2006/relationships" xmlns:m="http://schemas.openxmlformats.org/officeDocument/2006/math" xmlns:v="urn:schemas-microsoft-com:vml" xmlns:wp14="http://schemas.microsoft.com/office/word/2010/wordprocessingDrawing" xmlns:wp="http://schemas.openxmlformats.org/drawingml/2006/wordprocessingDrawing" xmlns:w10="urn:schemas-microsoft-com:office:word" xmlns:w="http://schemas.openxmlformats.org/wordprocessingml/2006/main" xmlns:w14="http://schemas.microsoft.com/office/word/2010/wordml" xmlns:w15="http://schemas.microsoft.com/office/word/2012/wordml" xmlns:w16cex="http://schemas.microsoft.com/office/word/2018/wordml/cex" xmlns:w16cid="http://schemas.microsoft.com/office/word/2016/wordml/cid" xmlns:w16="http://schemas.microsoft.com/office/word/2018/wordml" xmlns:w16sdtdh="http://schemas.microsoft.com/office/word/2020/wordml/sdtdatahash" xmlns:w16se="http://schemas.microsoft.com/office/word/2015/wordml/symex" xmlns:wpg="http://schemas.microsoft.com/office/word/2010/wordprocessingGroup" xmlns:wpi="http://schemas.microsoft.com/office/word/2010/wordprocessingInk" xmlns:wne="http://schemas.microsoft.com/office/word/2006/wordml" xmlns:wps="http://schemas.microsoft.com/office/word/2010/wordprocessingShape" mc:Ignorable="w14 w15 w16se w16cid w16 w16cex w16sdtdh wp14">
   <w:sdt>
     <w:sdtPr>
       <w:id w:val="914050878"/>
@@ -889,7 +926,6 @@
         <w:docPartUnique/>
       </w:docPartObj>
     </w:sdtPr>
-    <w:sdtEndPr/>
     <w:sdtContent>
       <w:p>
         <w:pPr>
@@ -923,7 +959,7 @@
 </file>
 
 <file path=word/footnotes.xml><?xml version="1.0" encoding="utf-8"?>
-<w:footnotes xmlns:wpc="http://schemas.microsoft.com/office/word/2010/wordprocessingCanvas" xmlns:cx="http://schemas.microsoft.com/office/drawing/2014/chartex" xmlns:cx1="http://schemas.microsoft.com/office/drawing/2015/9/8/chartex" xmlns:cx2="http://schemas.microsoft.com/office/drawing/2015/10/21/chartex" xmlns:cx3="http://schemas.microsoft.com/office/drawing/2016/5/9/chartex" xmlns:cx4="http://schemas.microsoft.com/office/drawing/2016/5/10/chartex" xmlns:cx5="http://schemas.microsoft.com/office/drawing/2016/5/11/chartex" xmlns:cx6="http://schemas.microsoft.com/office/drawing/2016/5/12/chartex" xmlns:cx7="http://schemas.microsoft.com/office/drawing/2016/5/13/chartex" xmlns:cx8="http://schemas.microsoft.com/office/drawing/2016/5/14/chartex" xmlns:mc="http://schemas.openxmlformats.org/markup-compatibility/2006" xmlns:aink="http://schemas.microsoft.com/office/drawing/2016/ink" xmlns:am3d="http://schemas.microsoft.com/office/drawing/2017/model3d" xmlns:o="urn:schemas-microsoft-com:office:office" xmlns:r="http://schemas.openxmlformats.org/officeDocument/2006/relationships" xmlns:m="http://schemas.openxmlformats.org/officeDocument/2006/math" xmlns:v="urn:schemas-microsoft-com:vml" xmlns:wp14="http://schemas.microsoft.com/office/word/2010/wordprocessingDrawing" xmlns:wp="http://schemas.openxmlformats.org/drawingml/2006/wordprocessingDrawing" xmlns:w10="urn:schemas-microsoft-com:office:word" xmlns:w="http://schemas.openxmlformats.org/wordprocessingml/2006/main" xmlns:w14="http://schemas.microsoft.com/office/word/2010/wordml" xmlns:w15="http://schemas.microsoft.com/office/word/2012/wordml" xmlns:w16cex="http://schemas.microsoft.com/office/word/2018/wordml/cex" xmlns:w16cid="http://schemas.microsoft.com/office/word/2016/wordml/cid" xmlns:w16="http://schemas.microsoft.com/office/word/2018/wordml" xmlns:w16sdtdh="http://schemas.microsoft.com/office/word/2020/wordml/sdtdatahash" xmlns:w16se="http://schemas.microsoft.com/office/word/2015/wordml/symex" xmlns:wpg="http://schemas.microsoft.com/office/word/2010/wordprocessingGroup" xmlns:wpi="http://schemas.microsoft.com/office/word/2010/wordprocessingInk" xmlns:wne="http://schemas.microsoft.com/office/word/2006/wordml" xmlns:wps="http://schemas.microsoft.com/office/word/2010/wordprocessingShape" mc:Ignorable="w14 w15 w16se w16cid w16 w16cex w16sdtdh wp14">
+<w:footnotes xmlns:wpc="http://schemas.microsoft.com/office/word/2010/wordprocessingCanvas" xmlns:cx="http://schemas.microsoft.com/office/drawing/2014/chartex" xmlns:cx1="http://schemas.microsoft.com/office/drawing/2015/9/8/chartex" xmlns:cx2="http://schemas.microsoft.com/office/drawing/2015/10/21/chartex" xmlns:cx3="http://schemas.microsoft.com/office/drawing/2016/5/9/chartex" xmlns:cx4="http://schemas.microsoft.com/office/drawing/2016/5/10/chartex" xmlns:cx5="http://schemas.microsoft.com/office/drawing/2016/5/11/chartex" xmlns:cx6="http://schemas.microsoft.com/office/drawing/2016/5/12/chartex" xmlns:cx7="http://schemas.microsoft.com/office/drawing/2016/5/13/chartex" xmlns:cx8="http://schemas.microsoft.com/office/drawing/2016/5/14/chartex" xmlns:mc="http://schemas.openxmlformats.org/markup-compatibility/2006" xmlns:aink="http://schemas.microsoft.com/office/drawing/2016/ink" xmlns:am3d="http://schemas.microsoft.com/office/drawing/2017/model3d" xmlns:o="urn:schemas-microsoft-com:office:office" xmlns:oel="http://schemas.microsoft.com/office/2019/extlst" xmlns:r="http://schemas.openxmlformats.org/officeDocument/2006/relationships" xmlns:m="http://schemas.openxmlformats.org/officeDocument/2006/math" xmlns:v="urn:schemas-microsoft-com:vml" xmlns:wp14="http://schemas.microsoft.com/office/word/2010/wordprocessingDrawing" xmlns:wp="http://schemas.openxmlformats.org/drawingml/2006/wordprocessingDrawing" xmlns:w10="urn:schemas-microsoft-com:office:word" xmlns:w="http://schemas.openxmlformats.org/wordprocessingml/2006/main" xmlns:w14="http://schemas.microsoft.com/office/word/2010/wordml" xmlns:w15="http://schemas.microsoft.com/office/word/2012/wordml" xmlns:w16cex="http://schemas.microsoft.com/office/word/2018/wordml/cex" xmlns:w16cid="http://schemas.microsoft.com/office/word/2016/wordml/cid" xmlns:w16="http://schemas.microsoft.com/office/word/2018/wordml" xmlns:w16sdtdh="http://schemas.microsoft.com/office/word/2020/wordml/sdtdatahash" xmlns:w16se="http://schemas.microsoft.com/office/word/2015/wordml/symex" xmlns:wpg="http://schemas.microsoft.com/office/word/2010/wordprocessingGroup" xmlns:wpi="http://schemas.microsoft.com/office/word/2010/wordprocessingInk" xmlns:wne="http://schemas.microsoft.com/office/word/2006/wordml" xmlns:wps="http://schemas.microsoft.com/office/word/2010/wordprocessingShape" mc:Ignorable="w14 w15 w16se w16cid w16 w16cex w16sdtdh wp14">
   <w:footnote w:type="separator" w:id="-1">
     <w:p>
       <w:r>
@@ -944,7 +980,7 @@
 </file>
 
 <file path=word/numbering.xml><?xml version="1.0" encoding="utf-8"?>
-<w:numbering xmlns:wpc="http://schemas.microsoft.com/office/word/2010/wordprocessingCanvas" xmlns:cx="http://schemas.microsoft.com/office/drawing/2014/chartex" xmlns:cx1="http://schemas.microsoft.com/office/drawing/2015/9/8/chartex" xmlns:cx2="http://schemas.microsoft.com/office/drawing/2015/10/21/chartex" xmlns:cx3="http://schemas.microsoft.com/office/drawing/2016/5/9/chartex" xmlns:cx4="http://schemas.microsoft.com/office/drawing/2016/5/10/chartex" xmlns:cx5="http://schemas.microsoft.com/office/drawing/2016/5/11/chartex" xmlns:cx6="http://schemas.microsoft.com/office/drawing/2016/5/12/chartex" xmlns:cx7="http://schemas.microsoft.com/office/drawing/2016/5/13/chartex" xmlns:cx8="http://schemas.microsoft.com/office/drawing/2016/5/14/chartex" xmlns:mc="http://schemas.openxmlformats.org/markup-compatibility/2006" xmlns:aink="http://schemas.microsoft.com/office/drawing/2016/ink" xmlns:am3d="http://schemas.microsoft.com/office/drawing/2017/model3d" xmlns:o="urn:schemas-microsoft-com:office:office" xmlns:r="http://schemas.openxmlformats.org/officeDocument/2006/relationships" xmlns:m="http://schemas.openxmlformats.org/officeDocument/2006/math" xmlns:v="urn:schemas-microsoft-com:vml" xmlns:wp14="http://schemas.microsoft.com/office/word/2010/wordprocessingDrawing" xmlns:wp="http://schemas.openxmlformats.org/drawingml/2006/wordprocessingDrawing" xmlns:w10="urn:schemas-microsoft-com:office:word" xmlns:w="http://schemas.openxmlformats.org/wordprocessingml/2006/main" xmlns:w14="http://schemas.microsoft.com/office/word/2010/wordml" xmlns:w15="http://schemas.microsoft.com/office/word/2012/wordml" xmlns:w16cex="http://schemas.microsoft.com/office/word/2018/wordml/cex" xmlns:w16cid="http://schemas.microsoft.com/office/word/2016/wordml/cid" xmlns:w16="http://schemas.microsoft.com/office/word/2018/wordml" xmlns:w16sdtdh="http://schemas.microsoft.com/office/word/2020/wordml/sdtdatahash" xmlns:w16se="http://schemas.microsoft.com/office/word/2015/wordml/symex" xmlns:wpg="http://schemas.microsoft.com/office/word/2010/wordprocessingGroup" xmlns:wpi="http://schemas.microsoft.com/office/word/2010/wordprocessingInk" xmlns:wne="http://schemas.microsoft.com/office/word/2006/wordml" xmlns:wps="http://schemas.microsoft.com/office/word/2010/wordprocessingShape" mc:Ignorable="w14 w15 w16se w16cid w16 w16cex w16sdtdh wp14">
+<w:numbering xmlns:wpc="http://schemas.microsoft.com/office/word/2010/wordprocessingCanvas" xmlns:cx="http://schemas.microsoft.com/office/drawing/2014/chartex" xmlns:cx1="http://schemas.microsoft.com/office/drawing/2015/9/8/chartex" xmlns:cx2="http://schemas.microsoft.com/office/drawing/2015/10/21/chartex" xmlns:cx3="http://schemas.microsoft.com/office/drawing/2016/5/9/chartex" xmlns:cx4="http://schemas.microsoft.com/office/drawing/2016/5/10/chartex" xmlns:cx5="http://schemas.microsoft.com/office/drawing/2016/5/11/chartex" xmlns:cx6="http://schemas.microsoft.com/office/drawing/2016/5/12/chartex" xmlns:cx7="http://schemas.microsoft.com/office/drawing/2016/5/13/chartex" xmlns:cx8="http://schemas.microsoft.com/office/drawing/2016/5/14/chartex" xmlns:mc="http://schemas.openxmlformats.org/markup-compatibility/2006" xmlns:aink="http://schemas.microsoft.com/office/drawing/2016/ink" xmlns:am3d="http://schemas.microsoft.com/office/drawing/2017/model3d" xmlns:o="urn:schemas-microsoft-com:office:office" xmlns:oel="http://schemas.microsoft.com/office/2019/extlst" xmlns:r="http://schemas.openxmlformats.org/officeDocument/2006/relationships" xmlns:m="http://schemas.openxmlformats.org/officeDocument/2006/math" xmlns:v="urn:schemas-microsoft-com:vml" xmlns:wp14="http://schemas.microsoft.com/office/word/2010/wordprocessingDrawing" xmlns:wp="http://schemas.openxmlformats.org/drawingml/2006/wordprocessingDrawing" xmlns:w10="urn:schemas-microsoft-com:office:word" xmlns:w="http://schemas.openxmlformats.org/wordprocessingml/2006/main" xmlns:w14="http://schemas.microsoft.com/office/word/2010/wordml" xmlns:w15="http://schemas.microsoft.com/office/word/2012/wordml" xmlns:w16cex="http://schemas.microsoft.com/office/word/2018/wordml/cex" xmlns:w16cid="http://schemas.microsoft.com/office/word/2016/wordml/cid" xmlns:w16="http://schemas.microsoft.com/office/word/2018/wordml" xmlns:w16sdtdh="http://schemas.microsoft.com/office/word/2020/wordml/sdtdatahash" xmlns:w16se="http://schemas.microsoft.com/office/word/2015/wordml/symex" xmlns:wpg="http://schemas.microsoft.com/office/word/2010/wordprocessingGroup" xmlns:wpi="http://schemas.microsoft.com/office/word/2010/wordprocessingInk" xmlns:wne="http://schemas.microsoft.com/office/word/2006/wordml" xmlns:wps="http://schemas.microsoft.com/office/word/2010/wordprocessingShape" mc:Ignorable="w14 w15 w16se w16cid w16 w16cex w16sdtdh wp14">
   <w:abstractNum w:abstractNumId="0" w15:restartNumberingAfterBreak="0">
     <w:nsid w:val="882A8DAD"/>
     <w:multiLevelType w:val="multilevel"/>
@@ -2964,31 +3000,31 @@
       </w:pPr>
     </w:lvl>
   </w:abstractNum>
-  <w:num w:numId="1">
+  <w:num w:numId="1" w16cid:durableId="1905025195">
     <w:abstractNumId w:val="25"/>
   </w:num>
-  <w:num w:numId="2">
+  <w:num w:numId="2" w16cid:durableId="185674711">
     <w:abstractNumId w:val="20"/>
   </w:num>
-  <w:num w:numId="3">
+  <w:num w:numId="3" w16cid:durableId="1325469688">
     <w:abstractNumId w:val="23"/>
   </w:num>
-  <w:num w:numId="4">
+  <w:num w:numId="4" w16cid:durableId="1076511564">
     <w:abstractNumId w:val="24"/>
   </w:num>
-  <w:num w:numId="5">
+  <w:num w:numId="5" w16cid:durableId="1385717279">
     <w:abstractNumId w:val="19"/>
   </w:num>
-  <w:num w:numId="6">
+  <w:num w:numId="6" w16cid:durableId="1794052150">
     <w:abstractNumId w:val="16"/>
   </w:num>
-  <w:num w:numId="7">
+  <w:num w:numId="7" w16cid:durableId="1181511552">
     <w:abstractNumId w:val="17"/>
   </w:num>
-  <w:num w:numId="8">
+  <w:num w:numId="8" w16cid:durableId="1405689810">
     <w:abstractNumId w:val="2"/>
   </w:num>
-  <w:num w:numId="9">
+  <w:num w:numId="9" w16cid:durableId="1342851660">
     <w:abstractNumId w:val="1"/>
     <w:lvlOverride w:ilvl="0">
       <w:startOverride w:val="1"/>
@@ -3012,7 +3048,7 @@
       <w:startOverride w:val="1"/>
     </w:lvlOverride>
   </w:num>
-  <w:num w:numId="10">
+  <w:num w:numId="10" w16cid:durableId="1682387647">
     <w:abstractNumId w:val="1"/>
     <w:lvlOverride w:ilvl="0">
       <w:startOverride w:val="1"/>
@@ -3036,10 +3072,10 @@
       <w:startOverride w:val="1"/>
     </w:lvlOverride>
   </w:num>
-  <w:num w:numId="11">
+  <w:num w:numId="11" w16cid:durableId="1225065170">
     <w:abstractNumId w:val="0"/>
   </w:num>
-  <w:num w:numId="12">
+  <w:num w:numId="12" w16cid:durableId="2144346147">
     <w:abstractNumId w:val="1"/>
     <w:lvlOverride w:ilvl="0">
       <w:startOverride w:val="1"/>
@@ -3063,7 +3099,7 @@
       <w:startOverride w:val="1"/>
     </w:lvlOverride>
   </w:num>
-  <w:num w:numId="13">
+  <w:num w:numId="13" w16cid:durableId="1049453495">
     <w:abstractNumId w:val="1"/>
     <w:lvlOverride w:ilvl="0">
       <w:startOverride w:val="1"/>
@@ -3087,7 +3123,7 @@
       <w:startOverride w:val="1"/>
     </w:lvlOverride>
   </w:num>
-  <w:num w:numId="14">
+  <w:num w:numId="14" w16cid:durableId="1925726668">
     <w:abstractNumId w:val="1"/>
     <w:lvlOverride w:ilvl="0">
       <w:startOverride w:val="1"/>
@@ -3111,7 +3147,7 @@
       <w:startOverride w:val="1"/>
     </w:lvlOverride>
   </w:num>
-  <w:num w:numId="15">
+  <w:num w:numId="15" w16cid:durableId="1071735518">
     <w:abstractNumId w:val="21"/>
     <w:lvlOverride w:ilvl="0">
       <w:startOverride w:val="1"/>
@@ -3135,7 +3171,7 @@
       <w:startOverride w:val="1"/>
     </w:lvlOverride>
   </w:num>
-  <w:num w:numId="16">
+  <w:num w:numId="16" w16cid:durableId="527837359">
     <w:abstractNumId w:val="1"/>
     <w:lvlOverride w:ilvl="0">
       <w:startOverride w:val="1"/>
@@ -3159,7 +3195,7 @@
       <w:startOverride w:val="1"/>
     </w:lvlOverride>
   </w:num>
-  <w:num w:numId="17">
+  <w:num w:numId="17" w16cid:durableId="510417669">
     <w:abstractNumId w:val="1"/>
     <w:lvlOverride w:ilvl="0">
       <w:startOverride w:val="1"/>
@@ -3183,7 +3219,7 @@
       <w:startOverride w:val="1"/>
     </w:lvlOverride>
   </w:num>
-  <w:num w:numId="18">
+  <w:num w:numId="18" w16cid:durableId="1709796799">
     <w:abstractNumId w:val="1"/>
     <w:lvlOverride w:ilvl="0">
       <w:startOverride w:val="1"/>
@@ -3207,7 +3243,7 @@
       <w:startOverride w:val="1"/>
     </w:lvlOverride>
   </w:num>
-  <w:num w:numId="19">
+  <w:num w:numId="19" w16cid:durableId="1115711579">
     <w:abstractNumId w:val="21"/>
     <w:lvlOverride w:ilvl="0">
       <w:startOverride w:val="1"/>
@@ -3231,7 +3267,7 @@
       <w:startOverride w:val="1"/>
     </w:lvlOverride>
   </w:num>
-  <w:num w:numId="20">
+  <w:num w:numId="20" w16cid:durableId="977034984">
     <w:abstractNumId w:val="1"/>
     <w:lvlOverride w:ilvl="0">
       <w:startOverride w:val="1"/>
@@ -3255,7 +3291,7 @@
       <w:startOverride w:val="1"/>
     </w:lvlOverride>
   </w:num>
-  <w:num w:numId="21">
+  <w:num w:numId="21" w16cid:durableId="11229734">
     <w:abstractNumId w:val="1"/>
     <w:lvlOverride w:ilvl="0">
       <w:startOverride w:val="1"/>
@@ -3279,7 +3315,7 @@
       <w:startOverride w:val="1"/>
     </w:lvlOverride>
   </w:num>
-  <w:num w:numId="22">
+  <w:num w:numId="22" w16cid:durableId="605774915">
     <w:abstractNumId w:val="1"/>
     <w:lvlOverride w:ilvl="0">
       <w:startOverride w:val="1"/>
@@ -3303,37 +3339,37 @@
       <w:startOverride w:val="1"/>
     </w:lvlOverride>
   </w:num>
-  <w:num w:numId="23">
+  <w:num w:numId="23" w16cid:durableId="1309046933">
     <w:abstractNumId w:val="11"/>
   </w:num>
-  <w:num w:numId="24">
+  <w:num w:numId="24" w16cid:durableId="718170664">
     <w:abstractNumId w:val="9"/>
   </w:num>
-  <w:num w:numId="25">
+  <w:num w:numId="25" w16cid:durableId="1991905132">
     <w:abstractNumId w:val="8"/>
   </w:num>
-  <w:num w:numId="26">
+  <w:num w:numId="26" w16cid:durableId="1049955699">
     <w:abstractNumId w:val="7"/>
   </w:num>
-  <w:num w:numId="27">
+  <w:num w:numId="27" w16cid:durableId="66923045">
     <w:abstractNumId w:val="6"/>
   </w:num>
-  <w:num w:numId="28">
+  <w:num w:numId="28" w16cid:durableId="884802864">
     <w:abstractNumId w:val="10"/>
   </w:num>
-  <w:num w:numId="29">
+  <w:num w:numId="29" w16cid:durableId="707603851">
     <w:abstractNumId w:val="5"/>
   </w:num>
-  <w:num w:numId="30">
+  <w:num w:numId="30" w16cid:durableId="606617782">
     <w:abstractNumId w:val="4"/>
   </w:num>
-  <w:num w:numId="31">
+  <w:num w:numId="31" w16cid:durableId="1680623615">
     <w:abstractNumId w:val="3"/>
   </w:num>
-  <w:num w:numId="32">
+  <w:num w:numId="32" w16cid:durableId="1296836027">
     <w:abstractNumId w:val="15"/>
   </w:num>
-  <w:num w:numId="33">
+  <w:num w:numId="33" w16cid:durableId="1602759484">
     <w:abstractNumId w:val="22"/>
   </w:num>
   <w:numIdMacAtCleanup w:val="22"/>

</xml_diff>

<commit_message>
add input&output folders, edit scipts to perfotm it
</commit_message>
<xml_diff>
--- a/base.docx
+++ b/base.docx
@@ -1,6 +1,6 @@
 
 <file path=word/document.xml><?xml version="1.0" encoding="utf-8"?>
-<w:document xmlns:wpc="http://schemas.microsoft.com/office/word/2010/wordprocessingCanvas" xmlns:cx="http://schemas.microsoft.com/office/drawing/2014/chartex" xmlns:cx1="http://schemas.microsoft.com/office/drawing/2015/9/8/chartex" xmlns:cx2="http://schemas.microsoft.com/office/drawing/2015/10/21/chartex" xmlns:cx3="http://schemas.microsoft.com/office/drawing/2016/5/9/chartex" xmlns:cx4="http://schemas.microsoft.com/office/drawing/2016/5/10/chartex" xmlns:cx5="http://schemas.microsoft.com/office/drawing/2016/5/11/chartex" xmlns:cx6="http://schemas.microsoft.com/office/drawing/2016/5/12/chartex" xmlns:cx7="http://schemas.microsoft.com/office/drawing/2016/5/13/chartex" xmlns:cx8="http://schemas.microsoft.com/office/drawing/2016/5/14/chartex" xmlns:mc="http://schemas.openxmlformats.org/markup-compatibility/2006" xmlns:aink="http://schemas.microsoft.com/office/drawing/2016/ink" xmlns:am3d="http://schemas.microsoft.com/office/drawing/2017/model3d" xmlns:o="urn:schemas-microsoft-com:office:office" xmlns:oel="http://schemas.microsoft.com/office/2019/extlst" xmlns:r="http://schemas.openxmlformats.org/officeDocument/2006/relationships" xmlns:m="http://schemas.openxmlformats.org/officeDocument/2006/math" xmlns:v="urn:schemas-microsoft-com:vml" xmlns:wp14="http://schemas.microsoft.com/office/word/2010/wordprocessingDrawing" xmlns:wp="http://schemas.openxmlformats.org/drawingml/2006/wordprocessingDrawing" xmlns:w10="urn:schemas-microsoft-com:office:word" xmlns:w="http://schemas.openxmlformats.org/wordprocessingml/2006/main" xmlns:w14="http://schemas.microsoft.com/office/word/2010/wordml" xmlns:w15="http://schemas.microsoft.com/office/word/2012/wordml" xmlns:w16cex="http://schemas.microsoft.com/office/word/2018/wordml/cex" xmlns:w16cid="http://schemas.microsoft.com/office/word/2016/wordml/cid" xmlns:w16="http://schemas.microsoft.com/office/word/2018/wordml" xmlns:w16sdtdh="http://schemas.microsoft.com/office/word/2020/wordml/sdtdatahash" xmlns:w16se="http://schemas.microsoft.com/office/word/2015/wordml/symex" xmlns:wpg="http://schemas.microsoft.com/office/word/2010/wordprocessingGroup" xmlns:wpi="http://schemas.microsoft.com/office/word/2010/wordprocessingInk" xmlns:wne="http://schemas.microsoft.com/office/word/2006/wordml" xmlns:wps="http://schemas.microsoft.com/office/word/2010/wordprocessingShape" mc:Ignorable="w14 w15 w16se w16cid w16 w16cex w16sdtdh wp14">
+<w:document xmlns:wpc="http://schemas.microsoft.com/office/word/2010/wordprocessingCanvas" xmlns:cx="http://schemas.microsoft.com/office/drawing/2014/chartex" xmlns:cx1="http://schemas.microsoft.com/office/drawing/2015/9/8/chartex" xmlns:cx2="http://schemas.microsoft.com/office/drawing/2015/10/21/chartex" xmlns:cx3="http://schemas.microsoft.com/office/drawing/2016/5/9/chartex" xmlns:cx4="http://schemas.microsoft.com/office/drawing/2016/5/10/chartex" xmlns:cx5="http://schemas.microsoft.com/office/drawing/2016/5/11/chartex" xmlns:cx6="http://schemas.microsoft.com/office/drawing/2016/5/12/chartex" xmlns:cx7="http://schemas.microsoft.com/office/drawing/2016/5/13/chartex" xmlns:cx8="http://schemas.microsoft.com/office/drawing/2016/5/14/chartex" xmlns:mc="http://schemas.openxmlformats.org/markup-compatibility/2006" xmlns:aink="http://schemas.microsoft.com/office/drawing/2016/ink" xmlns:am3d="http://schemas.microsoft.com/office/drawing/2017/model3d" xmlns:o="urn:schemas-microsoft-com:office:office" xmlns:r="http://schemas.openxmlformats.org/officeDocument/2006/relationships" xmlns:m="http://schemas.openxmlformats.org/officeDocument/2006/math" xmlns:v="urn:schemas-microsoft-com:vml" xmlns:wp14="http://schemas.microsoft.com/office/word/2010/wordprocessingDrawing" xmlns:wp="http://schemas.openxmlformats.org/drawingml/2006/wordprocessingDrawing" xmlns:w10="urn:schemas-microsoft-com:office:word" xmlns:w="http://schemas.openxmlformats.org/wordprocessingml/2006/main" xmlns:w14="http://schemas.microsoft.com/office/word/2010/wordml" xmlns:w15="http://schemas.microsoft.com/office/word/2012/wordml" xmlns:w16cex="http://schemas.microsoft.com/office/word/2018/wordml/cex" xmlns:w16cid="http://schemas.microsoft.com/office/word/2016/wordml/cid" xmlns:w16="http://schemas.microsoft.com/office/word/2018/wordml" xmlns:w16sdtdh="http://schemas.microsoft.com/office/word/2020/wordml/sdtdatahash" xmlns:w16se="http://schemas.microsoft.com/office/word/2015/wordml/symex" xmlns:wpg="http://schemas.microsoft.com/office/word/2010/wordprocessingGroup" xmlns:wpi="http://schemas.microsoft.com/office/word/2010/wordprocessingInk" xmlns:wne="http://schemas.microsoft.com/office/word/2006/wordml" xmlns:wps="http://schemas.microsoft.com/office/word/2010/wordprocessingShape" mc:Ignorable="w14 w15 w16se w16cid w16 w16cex w16sdtdh wp14">
   <w:body>
     <w:p>
       <w:pPr>
@@ -763,7 +763,32 @@
                 <w:b/>
                 <w:bCs/>
               </w:rPr>
-              <w:t>Егоров Л.А.</w:t>
+              <w:t>Фамилия</w:t>
+            </w:r>
+            <w:r>
+              <w:rPr>
+                <w:rFonts w:ascii="Times New Roman" w:hAnsi="Times New Roman"/>
+                <w:b/>
+                <w:bCs/>
+                <w:lang w:val="en-US"/>
+              </w:rPr>
+              <w:t>_</w:t>
+            </w:r>
+            <w:r>
+              <w:rPr>
+                <w:rFonts w:ascii="Times New Roman" w:hAnsi="Times New Roman"/>
+                <w:b/>
+                <w:bCs/>
+              </w:rPr>
+              <w:t>И.О</w:t>
+            </w:r>
+            <w:r>
+              <w:rPr>
+                <w:rFonts w:ascii="Times New Roman" w:hAnsi="Times New Roman"/>
+                <w:b/>
+                <w:bCs/>
+              </w:rPr>
+              <w:t>.</w:t>
             </w:r>
           </w:p>
         </w:tc>
@@ -896,7 +921,7 @@
 </file>
 
 <file path=word/endnotes.xml><?xml version="1.0" encoding="utf-8"?>
-<w:endnotes xmlns:wpc="http://schemas.microsoft.com/office/word/2010/wordprocessingCanvas" xmlns:cx="http://schemas.microsoft.com/office/drawing/2014/chartex" xmlns:cx1="http://schemas.microsoft.com/office/drawing/2015/9/8/chartex" xmlns:cx2="http://schemas.microsoft.com/office/drawing/2015/10/21/chartex" xmlns:cx3="http://schemas.microsoft.com/office/drawing/2016/5/9/chartex" xmlns:cx4="http://schemas.microsoft.com/office/drawing/2016/5/10/chartex" xmlns:cx5="http://schemas.microsoft.com/office/drawing/2016/5/11/chartex" xmlns:cx6="http://schemas.microsoft.com/office/drawing/2016/5/12/chartex" xmlns:cx7="http://schemas.microsoft.com/office/drawing/2016/5/13/chartex" xmlns:cx8="http://schemas.microsoft.com/office/drawing/2016/5/14/chartex" xmlns:mc="http://schemas.openxmlformats.org/markup-compatibility/2006" xmlns:aink="http://schemas.microsoft.com/office/drawing/2016/ink" xmlns:am3d="http://schemas.microsoft.com/office/drawing/2017/model3d" xmlns:o="urn:schemas-microsoft-com:office:office" xmlns:oel="http://schemas.microsoft.com/office/2019/extlst" xmlns:r="http://schemas.openxmlformats.org/officeDocument/2006/relationships" xmlns:m="http://schemas.openxmlformats.org/officeDocument/2006/math" xmlns:v="urn:schemas-microsoft-com:vml" xmlns:wp14="http://schemas.microsoft.com/office/word/2010/wordprocessingDrawing" xmlns:wp="http://schemas.openxmlformats.org/drawingml/2006/wordprocessingDrawing" xmlns:w10="urn:schemas-microsoft-com:office:word" xmlns:w="http://schemas.openxmlformats.org/wordprocessingml/2006/main" xmlns:w14="http://schemas.microsoft.com/office/word/2010/wordml" xmlns:w15="http://schemas.microsoft.com/office/word/2012/wordml" xmlns:w16cex="http://schemas.microsoft.com/office/word/2018/wordml/cex" xmlns:w16cid="http://schemas.microsoft.com/office/word/2016/wordml/cid" xmlns:w16="http://schemas.microsoft.com/office/word/2018/wordml" xmlns:w16sdtdh="http://schemas.microsoft.com/office/word/2020/wordml/sdtdatahash" xmlns:w16se="http://schemas.microsoft.com/office/word/2015/wordml/symex" xmlns:wpg="http://schemas.microsoft.com/office/word/2010/wordprocessingGroup" xmlns:wpi="http://schemas.microsoft.com/office/word/2010/wordprocessingInk" xmlns:wne="http://schemas.microsoft.com/office/word/2006/wordml" xmlns:wps="http://schemas.microsoft.com/office/word/2010/wordprocessingShape" mc:Ignorable="w14 w15 w16se w16cid w16 w16cex w16sdtdh wp14">
+<w:endnotes xmlns:wpc="http://schemas.microsoft.com/office/word/2010/wordprocessingCanvas" xmlns:cx="http://schemas.microsoft.com/office/drawing/2014/chartex" xmlns:cx1="http://schemas.microsoft.com/office/drawing/2015/9/8/chartex" xmlns:cx2="http://schemas.microsoft.com/office/drawing/2015/10/21/chartex" xmlns:cx3="http://schemas.microsoft.com/office/drawing/2016/5/9/chartex" xmlns:cx4="http://schemas.microsoft.com/office/drawing/2016/5/10/chartex" xmlns:cx5="http://schemas.microsoft.com/office/drawing/2016/5/11/chartex" xmlns:cx6="http://schemas.microsoft.com/office/drawing/2016/5/12/chartex" xmlns:cx7="http://schemas.microsoft.com/office/drawing/2016/5/13/chartex" xmlns:cx8="http://schemas.microsoft.com/office/drawing/2016/5/14/chartex" xmlns:mc="http://schemas.openxmlformats.org/markup-compatibility/2006" xmlns:aink="http://schemas.microsoft.com/office/drawing/2016/ink" xmlns:am3d="http://schemas.microsoft.com/office/drawing/2017/model3d" xmlns:o="urn:schemas-microsoft-com:office:office" xmlns:r="http://schemas.openxmlformats.org/officeDocument/2006/relationships" xmlns:m="http://schemas.openxmlformats.org/officeDocument/2006/math" xmlns:v="urn:schemas-microsoft-com:vml" xmlns:wp14="http://schemas.microsoft.com/office/word/2010/wordprocessingDrawing" xmlns:wp="http://schemas.openxmlformats.org/drawingml/2006/wordprocessingDrawing" xmlns:w10="urn:schemas-microsoft-com:office:word" xmlns:w="http://schemas.openxmlformats.org/wordprocessingml/2006/main" xmlns:w14="http://schemas.microsoft.com/office/word/2010/wordml" xmlns:w15="http://schemas.microsoft.com/office/word/2012/wordml" xmlns:w16cex="http://schemas.microsoft.com/office/word/2018/wordml/cex" xmlns:w16cid="http://schemas.microsoft.com/office/word/2016/wordml/cid" xmlns:w16="http://schemas.microsoft.com/office/word/2018/wordml" xmlns:w16sdtdh="http://schemas.microsoft.com/office/word/2020/wordml/sdtdatahash" xmlns:w16se="http://schemas.microsoft.com/office/word/2015/wordml/symex" xmlns:wpg="http://schemas.microsoft.com/office/word/2010/wordprocessingGroup" xmlns:wpi="http://schemas.microsoft.com/office/word/2010/wordprocessingInk" xmlns:wne="http://schemas.microsoft.com/office/word/2006/wordml" xmlns:wps="http://schemas.microsoft.com/office/word/2010/wordprocessingShape" mc:Ignorable="w14 w15 w16se w16cid w16 w16cex w16sdtdh wp14">
   <w:endnote w:type="separator" w:id="-1">
     <w:p>
       <w:r>
@@ -917,7 +942,7 @@
 </file>
 
 <file path=word/footer1.xml><?xml version="1.0" encoding="utf-8"?>
-<w:ftr xmlns:wpc="http://schemas.microsoft.com/office/word/2010/wordprocessingCanvas" xmlns:cx="http://schemas.microsoft.com/office/drawing/2014/chartex" xmlns:cx1="http://schemas.microsoft.com/office/drawing/2015/9/8/chartex" xmlns:cx2="http://schemas.microsoft.com/office/drawing/2015/10/21/chartex" xmlns:cx3="http://schemas.microsoft.com/office/drawing/2016/5/9/chartex" xmlns:cx4="http://schemas.microsoft.com/office/drawing/2016/5/10/chartex" xmlns:cx5="http://schemas.microsoft.com/office/drawing/2016/5/11/chartex" xmlns:cx6="http://schemas.microsoft.com/office/drawing/2016/5/12/chartex" xmlns:cx7="http://schemas.microsoft.com/office/drawing/2016/5/13/chartex" xmlns:cx8="http://schemas.microsoft.com/office/drawing/2016/5/14/chartex" xmlns:mc="http://schemas.openxmlformats.org/markup-compatibility/2006" xmlns:aink="http://schemas.microsoft.com/office/drawing/2016/ink" xmlns:am3d="http://schemas.microsoft.com/office/drawing/2017/model3d" xmlns:o="urn:schemas-microsoft-com:office:office" xmlns:oel="http://schemas.microsoft.com/office/2019/extlst" xmlns:r="http://schemas.openxmlformats.org/officeDocument/2006/relationships" xmlns:m="http://schemas.openxmlformats.org/officeDocument/2006/math" xmlns:v="urn:schemas-microsoft-com:vml" xmlns:wp14="http://schemas.microsoft.com/office/word/2010/wordprocessingDrawing" xmlns:wp="http://schemas.openxmlformats.org/drawingml/2006/wordprocessingDrawing" xmlns:w10="urn:schemas-microsoft-com:office:word" xmlns:w="http://schemas.openxmlformats.org/wordprocessingml/2006/main" xmlns:w14="http://schemas.microsoft.com/office/word/2010/wordml" xmlns:w15="http://schemas.microsoft.com/office/word/2012/wordml" xmlns:w16cex="http://schemas.microsoft.com/office/word/2018/wordml/cex" xmlns:w16cid="http://schemas.microsoft.com/office/word/2016/wordml/cid" xmlns:w16="http://schemas.microsoft.com/office/word/2018/wordml" xmlns:w16sdtdh="http://schemas.microsoft.com/office/word/2020/wordml/sdtdatahash" xmlns:w16se="http://schemas.microsoft.com/office/word/2015/wordml/symex" xmlns:wpg="http://schemas.microsoft.com/office/word/2010/wordprocessingGroup" xmlns:wpi="http://schemas.microsoft.com/office/word/2010/wordprocessingInk" xmlns:wne="http://schemas.microsoft.com/office/word/2006/wordml" xmlns:wps="http://schemas.microsoft.com/office/word/2010/wordprocessingShape" mc:Ignorable="w14 w15 w16se w16cid w16 w16cex w16sdtdh wp14">
+<w:ftr xmlns:wpc="http://schemas.microsoft.com/office/word/2010/wordprocessingCanvas" xmlns:cx="http://schemas.microsoft.com/office/drawing/2014/chartex" xmlns:cx1="http://schemas.microsoft.com/office/drawing/2015/9/8/chartex" xmlns:cx2="http://schemas.microsoft.com/office/drawing/2015/10/21/chartex" xmlns:cx3="http://schemas.microsoft.com/office/drawing/2016/5/9/chartex" xmlns:cx4="http://schemas.microsoft.com/office/drawing/2016/5/10/chartex" xmlns:cx5="http://schemas.microsoft.com/office/drawing/2016/5/11/chartex" xmlns:cx6="http://schemas.microsoft.com/office/drawing/2016/5/12/chartex" xmlns:cx7="http://schemas.microsoft.com/office/drawing/2016/5/13/chartex" xmlns:cx8="http://schemas.microsoft.com/office/drawing/2016/5/14/chartex" xmlns:mc="http://schemas.openxmlformats.org/markup-compatibility/2006" xmlns:aink="http://schemas.microsoft.com/office/drawing/2016/ink" xmlns:am3d="http://schemas.microsoft.com/office/drawing/2017/model3d" xmlns:o="urn:schemas-microsoft-com:office:office" xmlns:r="http://schemas.openxmlformats.org/officeDocument/2006/relationships" xmlns:m="http://schemas.openxmlformats.org/officeDocument/2006/math" xmlns:v="urn:schemas-microsoft-com:vml" xmlns:wp14="http://schemas.microsoft.com/office/word/2010/wordprocessingDrawing" xmlns:wp="http://schemas.openxmlformats.org/drawingml/2006/wordprocessingDrawing" xmlns:w10="urn:schemas-microsoft-com:office:word" xmlns:w="http://schemas.openxmlformats.org/wordprocessingml/2006/main" xmlns:w14="http://schemas.microsoft.com/office/word/2010/wordml" xmlns:w15="http://schemas.microsoft.com/office/word/2012/wordml" xmlns:w16cex="http://schemas.microsoft.com/office/word/2018/wordml/cex" xmlns:w16cid="http://schemas.microsoft.com/office/word/2016/wordml/cid" xmlns:w16="http://schemas.microsoft.com/office/word/2018/wordml" xmlns:w16sdtdh="http://schemas.microsoft.com/office/word/2020/wordml/sdtdatahash" xmlns:w16se="http://schemas.microsoft.com/office/word/2015/wordml/symex" xmlns:wpg="http://schemas.microsoft.com/office/word/2010/wordprocessingGroup" xmlns:wpi="http://schemas.microsoft.com/office/word/2010/wordprocessingInk" xmlns:wne="http://schemas.microsoft.com/office/word/2006/wordml" xmlns:wps="http://schemas.microsoft.com/office/word/2010/wordprocessingShape" mc:Ignorable="w14 w15 w16se w16cid w16 w16cex w16sdtdh wp14">
   <w:sdt>
     <w:sdtPr>
       <w:id w:val="914050878"/>
@@ -926,6 +951,7 @@
         <w:docPartUnique/>
       </w:docPartObj>
     </w:sdtPr>
+    <w:sdtEndPr/>
     <w:sdtContent>
       <w:p>
         <w:pPr>
@@ -959,7 +985,7 @@
 </file>
 
 <file path=word/footnotes.xml><?xml version="1.0" encoding="utf-8"?>
-<w:footnotes xmlns:wpc="http://schemas.microsoft.com/office/word/2010/wordprocessingCanvas" xmlns:cx="http://schemas.microsoft.com/office/drawing/2014/chartex" xmlns:cx1="http://schemas.microsoft.com/office/drawing/2015/9/8/chartex" xmlns:cx2="http://schemas.microsoft.com/office/drawing/2015/10/21/chartex" xmlns:cx3="http://schemas.microsoft.com/office/drawing/2016/5/9/chartex" xmlns:cx4="http://schemas.microsoft.com/office/drawing/2016/5/10/chartex" xmlns:cx5="http://schemas.microsoft.com/office/drawing/2016/5/11/chartex" xmlns:cx6="http://schemas.microsoft.com/office/drawing/2016/5/12/chartex" xmlns:cx7="http://schemas.microsoft.com/office/drawing/2016/5/13/chartex" xmlns:cx8="http://schemas.microsoft.com/office/drawing/2016/5/14/chartex" xmlns:mc="http://schemas.openxmlformats.org/markup-compatibility/2006" xmlns:aink="http://schemas.microsoft.com/office/drawing/2016/ink" xmlns:am3d="http://schemas.microsoft.com/office/drawing/2017/model3d" xmlns:o="urn:schemas-microsoft-com:office:office" xmlns:oel="http://schemas.microsoft.com/office/2019/extlst" xmlns:r="http://schemas.openxmlformats.org/officeDocument/2006/relationships" xmlns:m="http://schemas.openxmlformats.org/officeDocument/2006/math" xmlns:v="urn:schemas-microsoft-com:vml" xmlns:wp14="http://schemas.microsoft.com/office/word/2010/wordprocessingDrawing" xmlns:wp="http://schemas.openxmlformats.org/drawingml/2006/wordprocessingDrawing" xmlns:w10="urn:schemas-microsoft-com:office:word" xmlns:w="http://schemas.openxmlformats.org/wordprocessingml/2006/main" xmlns:w14="http://schemas.microsoft.com/office/word/2010/wordml" xmlns:w15="http://schemas.microsoft.com/office/word/2012/wordml" xmlns:w16cex="http://schemas.microsoft.com/office/word/2018/wordml/cex" xmlns:w16cid="http://schemas.microsoft.com/office/word/2016/wordml/cid" xmlns:w16="http://schemas.microsoft.com/office/word/2018/wordml" xmlns:w16sdtdh="http://schemas.microsoft.com/office/word/2020/wordml/sdtdatahash" xmlns:w16se="http://schemas.microsoft.com/office/word/2015/wordml/symex" xmlns:wpg="http://schemas.microsoft.com/office/word/2010/wordprocessingGroup" xmlns:wpi="http://schemas.microsoft.com/office/word/2010/wordprocessingInk" xmlns:wne="http://schemas.microsoft.com/office/word/2006/wordml" xmlns:wps="http://schemas.microsoft.com/office/word/2010/wordprocessingShape" mc:Ignorable="w14 w15 w16se w16cid w16 w16cex w16sdtdh wp14">
+<w:footnotes xmlns:wpc="http://schemas.microsoft.com/office/word/2010/wordprocessingCanvas" xmlns:cx="http://schemas.microsoft.com/office/drawing/2014/chartex" xmlns:cx1="http://schemas.microsoft.com/office/drawing/2015/9/8/chartex" xmlns:cx2="http://schemas.microsoft.com/office/drawing/2015/10/21/chartex" xmlns:cx3="http://schemas.microsoft.com/office/drawing/2016/5/9/chartex" xmlns:cx4="http://schemas.microsoft.com/office/drawing/2016/5/10/chartex" xmlns:cx5="http://schemas.microsoft.com/office/drawing/2016/5/11/chartex" xmlns:cx6="http://schemas.microsoft.com/office/drawing/2016/5/12/chartex" xmlns:cx7="http://schemas.microsoft.com/office/drawing/2016/5/13/chartex" xmlns:cx8="http://schemas.microsoft.com/office/drawing/2016/5/14/chartex" xmlns:mc="http://schemas.openxmlformats.org/markup-compatibility/2006" xmlns:aink="http://schemas.microsoft.com/office/drawing/2016/ink" xmlns:am3d="http://schemas.microsoft.com/office/drawing/2017/model3d" xmlns:o="urn:schemas-microsoft-com:office:office" xmlns:r="http://schemas.openxmlformats.org/officeDocument/2006/relationships" xmlns:m="http://schemas.openxmlformats.org/officeDocument/2006/math" xmlns:v="urn:schemas-microsoft-com:vml" xmlns:wp14="http://schemas.microsoft.com/office/word/2010/wordprocessingDrawing" xmlns:wp="http://schemas.openxmlformats.org/drawingml/2006/wordprocessingDrawing" xmlns:w10="urn:schemas-microsoft-com:office:word" xmlns:w="http://schemas.openxmlformats.org/wordprocessingml/2006/main" xmlns:w14="http://schemas.microsoft.com/office/word/2010/wordml" xmlns:w15="http://schemas.microsoft.com/office/word/2012/wordml" xmlns:w16cex="http://schemas.microsoft.com/office/word/2018/wordml/cex" xmlns:w16cid="http://schemas.microsoft.com/office/word/2016/wordml/cid" xmlns:w16="http://schemas.microsoft.com/office/word/2018/wordml" xmlns:w16sdtdh="http://schemas.microsoft.com/office/word/2020/wordml/sdtdatahash" xmlns:w16se="http://schemas.microsoft.com/office/word/2015/wordml/symex" xmlns:wpg="http://schemas.microsoft.com/office/word/2010/wordprocessingGroup" xmlns:wpi="http://schemas.microsoft.com/office/word/2010/wordprocessingInk" xmlns:wne="http://schemas.microsoft.com/office/word/2006/wordml" xmlns:wps="http://schemas.microsoft.com/office/word/2010/wordprocessingShape" mc:Ignorable="w14 w15 w16se w16cid w16 w16cex w16sdtdh wp14">
   <w:footnote w:type="separator" w:id="-1">
     <w:p>
       <w:r>
@@ -980,7 +1006,7 @@
 </file>
 
 <file path=word/numbering.xml><?xml version="1.0" encoding="utf-8"?>
-<w:numbering xmlns:wpc="http://schemas.microsoft.com/office/word/2010/wordprocessingCanvas" xmlns:cx="http://schemas.microsoft.com/office/drawing/2014/chartex" xmlns:cx1="http://schemas.microsoft.com/office/drawing/2015/9/8/chartex" xmlns:cx2="http://schemas.microsoft.com/office/drawing/2015/10/21/chartex" xmlns:cx3="http://schemas.microsoft.com/office/drawing/2016/5/9/chartex" xmlns:cx4="http://schemas.microsoft.com/office/drawing/2016/5/10/chartex" xmlns:cx5="http://schemas.microsoft.com/office/drawing/2016/5/11/chartex" xmlns:cx6="http://schemas.microsoft.com/office/drawing/2016/5/12/chartex" xmlns:cx7="http://schemas.microsoft.com/office/drawing/2016/5/13/chartex" xmlns:cx8="http://schemas.microsoft.com/office/drawing/2016/5/14/chartex" xmlns:mc="http://schemas.openxmlformats.org/markup-compatibility/2006" xmlns:aink="http://schemas.microsoft.com/office/drawing/2016/ink" xmlns:am3d="http://schemas.microsoft.com/office/drawing/2017/model3d" xmlns:o="urn:schemas-microsoft-com:office:office" xmlns:oel="http://schemas.microsoft.com/office/2019/extlst" xmlns:r="http://schemas.openxmlformats.org/officeDocument/2006/relationships" xmlns:m="http://schemas.openxmlformats.org/officeDocument/2006/math" xmlns:v="urn:schemas-microsoft-com:vml" xmlns:wp14="http://schemas.microsoft.com/office/word/2010/wordprocessingDrawing" xmlns:wp="http://schemas.openxmlformats.org/drawingml/2006/wordprocessingDrawing" xmlns:w10="urn:schemas-microsoft-com:office:word" xmlns:w="http://schemas.openxmlformats.org/wordprocessingml/2006/main" xmlns:w14="http://schemas.microsoft.com/office/word/2010/wordml" xmlns:w15="http://schemas.microsoft.com/office/word/2012/wordml" xmlns:w16cex="http://schemas.microsoft.com/office/word/2018/wordml/cex" xmlns:w16cid="http://schemas.microsoft.com/office/word/2016/wordml/cid" xmlns:w16="http://schemas.microsoft.com/office/word/2018/wordml" xmlns:w16sdtdh="http://schemas.microsoft.com/office/word/2020/wordml/sdtdatahash" xmlns:w16se="http://schemas.microsoft.com/office/word/2015/wordml/symex" xmlns:wpg="http://schemas.microsoft.com/office/word/2010/wordprocessingGroup" xmlns:wpi="http://schemas.microsoft.com/office/word/2010/wordprocessingInk" xmlns:wne="http://schemas.microsoft.com/office/word/2006/wordml" xmlns:wps="http://schemas.microsoft.com/office/word/2010/wordprocessingShape" mc:Ignorable="w14 w15 w16se w16cid w16 w16cex w16sdtdh wp14">
+<w:numbering xmlns:wpc="http://schemas.microsoft.com/office/word/2010/wordprocessingCanvas" xmlns:cx="http://schemas.microsoft.com/office/drawing/2014/chartex" xmlns:cx1="http://schemas.microsoft.com/office/drawing/2015/9/8/chartex" xmlns:cx2="http://schemas.microsoft.com/office/drawing/2015/10/21/chartex" xmlns:cx3="http://schemas.microsoft.com/office/drawing/2016/5/9/chartex" xmlns:cx4="http://schemas.microsoft.com/office/drawing/2016/5/10/chartex" xmlns:cx5="http://schemas.microsoft.com/office/drawing/2016/5/11/chartex" xmlns:cx6="http://schemas.microsoft.com/office/drawing/2016/5/12/chartex" xmlns:cx7="http://schemas.microsoft.com/office/drawing/2016/5/13/chartex" xmlns:cx8="http://schemas.microsoft.com/office/drawing/2016/5/14/chartex" xmlns:mc="http://schemas.openxmlformats.org/markup-compatibility/2006" xmlns:aink="http://schemas.microsoft.com/office/drawing/2016/ink" xmlns:am3d="http://schemas.microsoft.com/office/drawing/2017/model3d" xmlns:o="urn:schemas-microsoft-com:office:office" xmlns:r="http://schemas.openxmlformats.org/officeDocument/2006/relationships" xmlns:m="http://schemas.openxmlformats.org/officeDocument/2006/math" xmlns:v="urn:schemas-microsoft-com:vml" xmlns:wp14="http://schemas.microsoft.com/office/word/2010/wordprocessingDrawing" xmlns:wp="http://schemas.openxmlformats.org/drawingml/2006/wordprocessingDrawing" xmlns:w10="urn:schemas-microsoft-com:office:word" xmlns:w="http://schemas.openxmlformats.org/wordprocessingml/2006/main" xmlns:w14="http://schemas.microsoft.com/office/word/2010/wordml" xmlns:w15="http://schemas.microsoft.com/office/word/2012/wordml" xmlns:w16cex="http://schemas.microsoft.com/office/word/2018/wordml/cex" xmlns:w16cid="http://schemas.microsoft.com/office/word/2016/wordml/cid" xmlns:w16="http://schemas.microsoft.com/office/word/2018/wordml" xmlns:w16sdtdh="http://schemas.microsoft.com/office/word/2020/wordml/sdtdatahash" xmlns:w16se="http://schemas.microsoft.com/office/word/2015/wordml/symex" xmlns:wpg="http://schemas.microsoft.com/office/word/2010/wordprocessingGroup" xmlns:wpi="http://schemas.microsoft.com/office/word/2010/wordprocessingInk" xmlns:wne="http://schemas.microsoft.com/office/word/2006/wordml" xmlns:wps="http://schemas.microsoft.com/office/word/2010/wordprocessingShape" mc:Ignorable="w14 w15 w16se w16cid w16 w16cex w16sdtdh wp14">
   <w:abstractNum w:abstractNumId="0" w15:restartNumberingAfterBreak="0">
     <w:nsid w:val="882A8DAD"/>
     <w:multiLevelType w:val="multilevel"/>
@@ -3000,31 +3026,31 @@
       </w:pPr>
     </w:lvl>
   </w:abstractNum>
-  <w:num w:numId="1" w16cid:durableId="1905025195">
+  <w:num w:numId="1">
     <w:abstractNumId w:val="25"/>
   </w:num>
-  <w:num w:numId="2" w16cid:durableId="185674711">
+  <w:num w:numId="2">
     <w:abstractNumId w:val="20"/>
   </w:num>
-  <w:num w:numId="3" w16cid:durableId="1325469688">
+  <w:num w:numId="3">
     <w:abstractNumId w:val="23"/>
   </w:num>
-  <w:num w:numId="4" w16cid:durableId="1076511564">
+  <w:num w:numId="4">
     <w:abstractNumId w:val="24"/>
   </w:num>
-  <w:num w:numId="5" w16cid:durableId="1385717279">
+  <w:num w:numId="5">
     <w:abstractNumId w:val="19"/>
   </w:num>
-  <w:num w:numId="6" w16cid:durableId="1794052150">
+  <w:num w:numId="6">
     <w:abstractNumId w:val="16"/>
   </w:num>
-  <w:num w:numId="7" w16cid:durableId="1181511552">
+  <w:num w:numId="7">
     <w:abstractNumId w:val="17"/>
   </w:num>
-  <w:num w:numId="8" w16cid:durableId="1405689810">
+  <w:num w:numId="8">
     <w:abstractNumId w:val="2"/>
   </w:num>
-  <w:num w:numId="9" w16cid:durableId="1342851660">
+  <w:num w:numId="9">
     <w:abstractNumId w:val="1"/>
     <w:lvlOverride w:ilvl="0">
       <w:startOverride w:val="1"/>
@@ -3048,7 +3074,7 @@
       <w:startOverride w:val="1"/>
     </w:lvlOverride>
   </w:num>
-  <w:num w:numId="10" w16cid:durableId="1682387647">
+  <w:num w:numId="10">
     <w:abstractNumId w:val="1"/>
     <w:lvlOverride w:ilvl="0">
       <w:startOverride w:val="1"/>
@@ -3072,10 +3098,10 @@
       <w:startOverride w:val="1"/>
     </w:lvlOverride>
   </w:num>
-  <w:num w:numId="11" w16cid:durableId="1225065170">
+  <w:num w:numId="11">
     <w:abstractNumId w:val="0"/>
   </w:num>
-  <w:num w:numId="12" w16cid:durableId="2144346147">
+  <w:num w:numId="12">
     <w:abstractNumId w:val="1"/>
     <w:lvlOverride w:ilvl="0">
       <w:startOverride w:val="1"/>
@@ -3099,7 +3125,7 @@
       <w:startOverride w:val="1"/>
     </w:lvlOverride>
   </w:num>
-  <w:num w:numId="13" w16cid:durableId="1049453495">
+  <w:num w:numId="13">
     <w:abstractNumId w:val="1"/>
     <w:lvlOverride w:ilvl="0">
       <w:startOverride w:val="1"/>
@@ -3123,7 +3149,7 @@
       <w:startOverride w:val="1"/>
     </w:lvlOverride>
   </w:num>
-  <w:num w:numId="14" w16cid:durableId="1925726668">
+  <w:num w:numId="14">
     <w:abstractNumId w:val="1"/>
     <w:lvlOverride w:ilvl="0">
       <w:startOverride w:val="1"/>
@@ -3147,7 +3173,7 @@
       <w:startOverride w:val="1"/>
     </w:lvlOverride>
   </w:num>
-  <w:num w:numId="15" w16cid:durableId="1071735518">
+  <w:num w:numId="15">
     <w:abstractNumId w:val="21"/>
     <w:lvlOverride w:ilvl="0">
       <w:startOverride w:val="1"/>
@@ -3171,7 +3197,7 @@
       <w:startOverride w:val="1"/>
     </w:lvlOverride>
   </w:num>
-  <w:num w:numId="16" w16cid:durableId="527837359">
+  <w:num w:numId="16">
     <w:abstractNumId w:val="1"/>
     <w:lvlOverride w:ilvl="0">
       <w:startOverride w:val="1"/>
@@ -3195,7 +3221,7 @@
       <w:startOverride w:val="1"/>
     </w:lvlOverride>
   </w:num>
-  <w:num w:numId="17" w16cid:durableId="510417669">
+  <w:num w:numId="17">
     <w:abstractNumId w:val="1"/>
     <w:lvlOverride w:ilvl="0">
       <w:startOverride w:val="1"/>
@@ -3219,7 +3245,7 @@
       <w:startOverride w:val="1"/>
     </w:lvlOverride>
   </w:num>
-  <w:num w:numId="18" w16cid:durableId="1709796799">
+  <w:num w:numId="18">
     <w:abstractNumId w:val="1"/>
     <w:lvlOverride w:ilvl="0">
       <w:startOverride w:val="1"/>
@@ -3243,7 +3269,7 @@
       <w:startOverride w:val="1"/>
     </w:lvlOverride>
   </w:num>
-  <w:num w:numId="19" w16cid:durableId="1115711579">
+  <w:num w:numId="19">
     <w:abstractNumId w:val="21"/>
     <w:lvlOverride w:ilvl="0">
       <w:startOverride w:val="1"/>
@@ -3267,7 +3293,7 @@
       <w:startOverride w:val="1"/>
     </w:lvlOverride>
   </w:num>
-  <w:num w:numId="20" w16cid:durableId="977034984">
+  <w:num w:numId="20">
     <w:abstractNumId w:val="1"/>
     <w:lvlOverride w:ilvl="0">
       <w:startOverride w:val="1"/>
@@ -3291,7 +3317,7 @@
       <w:startOverride w:val="1"/>
     </w:lvlOverride>
   </w:num>
-  <w:num w:numId="21" w16cid:durableId="11229734">
+  <w:num w:numId="21">
     <w:abstractNumId w:val="1"/>
     <w:lvlOverride w:ilvl="0">
       <w:startOverride w:val="1"/>
@@ -3315,7 +3341,7 @@
       <w:startOverride w:val="1"/>
     </w:lvlOverride>
   </w:num>
-  <w:num w:numId="22" w16cid:durableId="605774915">
+  <w:num w:numId="22">
     <w:abstractNumId w:val="1"/>
     <w:lvlOverride w:ilvl="0">
       <w:startOverride w:val="1"/>
@@ -3339,37 +3365,37 @@
       <w:startOverride w:val="1"/>
     </w:lvlOverride>
   </w:num>
-  <w:num w:numId="23" w16cid:durableId="1309046933">
+  <w:num w:numId="23">
     <w:abstractNumId w:val="11"/>
   </w:num>
-  <w:num w:numId="24" w16cid:durableId="718170664">
+  <w:num w:numId="24">
     <w:abstractNumId w:val="9"/>
   </w:num>
-  <w:num w:numId="25" w16cid:durableId="1991905132">
+  <w:num w:numId="25">
     <w:abstractNumId w:val="8"/>
   </w:num>
-  <w:num w:numId="26" w16cid:durableId="1049955699">
+  <w:num w:numId="26">
     <w:abstractNumId w:val="7"/>
   </w:num>
-  <w:num w:numId="27" w16cid:durableId="66923045">
+  <w:num w:numId="27">
     <w:abstractNumId w:val="6"/>
   </w:num>
-  <w:num w:numId="28" w16cid:durableId="884802864">
+  <w:num w:numId="28">
     <w:abstractNumId w:val="10"/>
   </w:num>
-  <w:num w:numId="29" w16cid:durableId="707603851">
+  <w:num w:numId="29">
     <w:abstractNumId w:val="5"/>
   </w:num>
-  <w:num w:numId="30" w16cid:durableId="606617782">
+  <w:num w:numId="30">
     <w:abstractNumId w:val="4"/>
   </w:num>
-  <w:num w:numId="31" w16cid:durableId="1680623615">
+  <w:num w:numId="31">
     <w:abstractNumId w:val="3"/>
   </w:num>
-  <w:num w:numId="32" w16cid:durableId="1296836027">
+  <w:num w:numId="32">
     <w:abstractNumId w:val="15"/>
   </w:num>
-  <w:num w:numId="33" w16cid:durableId="1602759484">
+  <w:num w:numId="33">
     <w:abstractNumId w:val="22"/>
   </w:num>
   <w:numIdMacAtCleanup w:val="22"/>

</xml_diff>

<commit_message>
update title list, and readme
</commit_message>
<xml_diff>
--- a/base.docx
+++ b/base.docx
@@ -4,789 +4,833 @@
   <w:body>
     <w:p>
       <w:pPr>
-        <w:widowControl w:val="0"/>
-        <w:autoSpaceDE w:val="0"/>
         <w:autoSpaceDN w:val="0"/>
-        <w:adjustRightInd w:val="0"/>
-        <w:spacing w:before="0" w:line="240" w:lineRule="auto"/>
-        <w:ind w:firstLine="709"/>
+        <w:spacing w:before="0" w:line="276" w:lineRule="auto"/>
+        <w:jc w:val="center"/>
+        <w:rPr>
+          <w:szCs w:val="28"/>
+        </w:rPr>
+      </w:pPr>
+      <w:r>
+        <w:rPr>
+          <w:noProof/>
+          <w:szCs w:val="28"/>
+        </w:rPr>
+        <w:drawing>
+          <wp:inline distT="0" distB="0" distL="0" distR="0" wp14:anchorId="47D1CB04" wp14:editId="56663B35">
+            <wp:extent cx="1051560" cy="1051560"/>
+            <wp:effectExtent l="0" t="0" r="0" b="0"/>
+            <wp:docPr id="1" name="Рисунок 1"/>
+            <wp:cNvGraphicFramePr>
+              <a:graphicFrameLocks xmlns:a="http://schemas.openxmlformats.org/drawingml/2006/main" noChangeAspect="1"/>
+            </wp:cNvGraphicFramePr>
+            <a:graphic xmlns:a="http://schemas.openxmlformats.org/drawingml/2006/main">
+              <a:graphicData uri="http://schemas.openxmlformats.org/drawingml/2006/picture">
+                <pic:pic xmlns:pic="http://schemas.openxmlformats.org/drawingml/2006/picture">
+                  <pic:nvPicPr>
+                    <pic:cNvPr id="0" name="Рисунок 20"/>
+                    <pic:cNvPicPr>
+                      <a:picLocks noChangeAspect="1" noChangeArrowheads="1"/>
+                    </pic:cNvPicPr>
+                  </pic:nvPicPr>
+                  <pic:blipFill>
+                    <a:blip r:embed="rId8" cstate="print">
+                      <a:extLst>
+                        <a:ext uri="{28A0092B-C50C-407E-A947-70E740481C1C}">
+                          <a14:useLocalDpi xmlns:a14="http://schemas.microsoft.com/office/drawing/2010/main" val="0"/>
+                        </a:ext>
+                      </a:extLst>
+                    </a:blip>
+                    <a:srcRect/>
+                    <a:stretch>
+                      <a:fillRect/>
+                    </a:stretch>
+                  </pic:blipFill>
+                  <pic:spPr bwMode="auto">
+                    <a:xfrm>
+                      <a:off x="0" y="0"/>
+                      <a:ext cx="1051560" cy="1051560"/>
+                    </a:xfrm>
+                    <a:prstGeom prst="rect">
+                      <a:avLst/>
+                    </a:prstGeom>
+                    <a:noFill/>
+                    <a:ln>
+                      <a:noFill/>
+                    </a:ln>
+                  </pic:spPr>
+                </pic:pic>
+              </a:graphicData>
+            </a:graphic>
+          </wp:inline>
+        </w:drawing>
+      </w:r>
+    </w:p>
+    <w:p>
+      <w:pPr>
+        <w:autoSpaceDN w:val="0"/>
+        <w:spacing w:before="0" w:after="64" w:line="276" w:lineRule="auto"/>
+        <w:jc w:val="center"/>
+        <w:rPr>
+          <w:szCs w:val="28"/>
+        </w:rPr>
+      </w:pPr>
+      <w:r>
+        <w:rPr>
+          <w:sz w:val="20"/>
+        </w:rPr>
+        <w:t>МИНИСТЕРСТВО НАУКИ И ВЫСШЕГО ОБРАЗОВАНИЯ РОССИЙСКОЙ ФЕДЕРАЦИИ</w:t>
+      </w:r>
+    </w:p>
+    <w:p>
+      <w:pPr>
+        <w:autoSpaceDN w:val="0"/>
+        <w:spacing w:before="0" w:after="5" w:line="266" w:lineRule="auto"/>
+        <w:jc w:val="center"/>
+        <w:rPr>
+          <w:szCs w:val="28"/>
+        </w:rPr>
+      </w:pPr>
+      <w:r>
+        <w:rPr>
+          <w:szCs w:val="28"/>
+        </w:rPr>
+        <w:t>Федеральное государственное бюджетное образовательное учреждение высшего образования</w:t>
+      </w:r>
+    </w:p>
+    <w:p>
+      <w:pPr>
+        <w:autoSpaceDN w:val="0"/>
+        <w:spacing w:before="0" w:after="356" w:line="276" w:lineRule="auto"/>
+        <w:jc w:val="center"/>
+        <w:rPr>
+          <w:szCs w:val="28"/>
+        </w:rPr>
+      </w:pPr>
+      <w:r>
+        <w:rPr>
+          <w:b/>
+          <w:szCs w:val="28"/>
+        </w:rPr>
+        <w:t>"МИРЭА - Российский технологический университет"</w:t>
+      </w:r>
+    </w:p>
+    <w:p>
+      <w:pPr>
+        <w:autoSpaceDN w:val="0"/>
+        <w:spacing w:before="0" w:line="276" w:lineRule="auto"/>
         <w:jc w:val="center"/>
         <w:rPr>
           <w:b/>
           <w:bCs/>
-          <w:sz w:val="32"/>
-          <w:szCs w:val="32"/>
+          <w:color w:val="000000"/>
+          <w:sz w:val="36"/>
+          <w:szCs w:val="36"/>
         </w:rPr>
       </w:pPr>
       <w:r>
         <w:rPr>
           <w:b/>
           <w:bCs/>
-          <w:sz w:val="32"/>
-          <w:szCs w:val="32"/>
+          <w:color w:val="000000"/>
+          <w:sz w:val="36"/>
+          <w:szCs w:val="36"/>
         </w:rPr>
-        <w:t>Титульный лист материалов по дисциплине</w:t>
+        <w:t>РТУ МИРЭА</w:t>
       </w:r>
     </w:p>
     <w:p>
       <w:pPr>
+        <w:autoSpaceDN w:val="0"/>
+        <w:spacing w:before="0" w:after="151" w:line="276" w:lineRule="auto"/>
+        <w:ind w:firstLine="567"/>
+        <w:rPr>
+          <w:szCs w:val="28"/>
+        </w:rPr>
+      </w:pPr>
+      <w:r>
+        <w:rPr>
+          <w:rFonts w:eastAsia="Courier New" w:cs="Courier New"/>
+          <w:noProof/>
+          <w:szCs w:val="22"/>
+          <w:lang w:eastAsia="en-US"/>
+        </w:rPr>
+        <mc:AlternateContent>
+          <mc:Choice Requires="wpg">
+            <w:drawing>
+              <wp:inline distT="0" distB="0" distL="0" distR="0" wp14:anchorId="2AFA4988" wp14:editId="5EE3A1BF">
+                <wp:extent cx="5600700" cy="39370"/>
+                <wp:effectExtent l="9525" t="0" r="0" b="8255"/>
+                <wp:docPr id="2" name="Группа 2"/>
+                <wp:cNvGraphicFramePr>
+                  <a:graphicFrameLocks xmlns:a="http://schemas.openxmlformats.org/drawingml/2006/main"/>
+                </wp:cNvGraphicFramePr>
+                <a:graphic xmlns:a="http://schemas.openxmlformats.org/drawingml/2006/main">
+                  <a:graphicData uri="http://schemas.microsoft.com/office/word/2010/wordprocessingGroup">
+                    <wpg:wgp>
+                      <wpg:cNvGrpSpPr>
+                        <a:grpSpLocks/>
+                      </wpg:cNvGrpSpPr>
+                      <wpg:grpSpPr bwMode="auto">
+                        <a:xfrm>
+                          <a:off x="0" y="0"/>
+                          <a:ext cx="5600700" cy="39370"/>
+                          <a:chOff x="25456" y="37603"/>
+                          <a:chExt cx="56007" cy="393"/>
+                        </a:xfrm>
+                      </wpg:grpSpPr>
+                      <wpg:grpSp>
+                        <wpg:cNvPr id="3" name="Группа 1"/>
+                        <wpg:cNvGrpSpPr>
+                          <a:grpSpLocks/>
+                        </wpg:cNvGrpSpPr>
+                        <wpg:grpSpPr bwMode="auto">
+                          <a:xfrm>
+                            <a:off x="25456" y="37603"/>
+                            <a:ext cx="56007" cy="393"/>
+                            <a:chOff x="0" y="0"/>
+                            <a:chExt cx="56007" cy="393"/>
+                          </a:xfrm>
+                        </wpg:grpSpPr>
+                        <wps:wsp>
+                          <wps:cNvPr id="4" name="Прямоугольник 2"/>
+                          <wps:cNvSpPr>
+                            <a:spLocks noChangeArrowheads="1"/>
+                          </wps:cNvSpPr>
+                          <wps:spPr bwMode="auto">
+                            <a:xfrm>
+                              <a:off x="0" y="0"/>
+                              <a:ext cx="56000" cy="375"/>
+                            </a:xfrm>
+                            <a:prstGeom prst="rect">
+                              <a:avLst/>
+                            </a:prstGeom>
+                            <a:noFill/>
+                            <a:ln>
+                              <a:noFill/>
+                            </a:ln>
+                            <a:extLst>
+                              <a:ext uri="{909E8E84-426E-40DD-AFC4-6F175D3DCCD1}">
+                                <a14:hiddenFill xmlns:a14="http://schemas.microsoft.com/office/drawing/2010/main">
+                                  <a:solidFill>
+                                    <a:srgbClr val="FFFFFF"/>
+                                  </a:solidFill>
+                                </a14:hiddenFill>
+                              </a:ext>
+                              <a:ext uri="{91240B29-F687-4F45-9708-019B960494DF}">
+                                <a14:hiddenLine xmlns:a14="http://schemas.microsoft.com/office/drawing/2010/main" w="9525">
+                                  <a:solidFill>
+                                    <a:srgbClr val="000000"/>
+                                  </a:solidFill>
+                                  <a:miter lim="800000"/>
+                                  <a:headEnd/>
+                                  <a:tailEnd/>
+                                </a14:hiddenLine>
+                              </a:ext>
+                            </a:extLst>
+                          </wps:spPr>
+                          <wps:txbx>
+                            <w:txbxContent>
+                              <w:p/>
+                            </w:txbxContent>
+                          </wps:txbx>
+                          <wps:bodyPr rot="0" vert="horz" wrap="square" lIns="91425" tIns="91425" rIns="91425" bIns="91425" anchor="ctr" anchorCtr="0" upright="1">
+                            <a:noAutofit/>
+                          </wps:bodyPr>
+                        </wps:wsp>
+                        <wps:wsp>
+                          <wps:cNvPr id="5" name="Полилиния: фигура 3"/>
+                          <wps:cNvSpPr>
+                            <a:spLocks/>
+                          </wps:cNvSpPr>
+                          <wps:spPr bwMode="auto">
+                            <a:xfrm>
+                              <a:off x="0" y="254"/>
+                              <a:ext cx="56007" cy="139"/>
+                            </a:xfrm>
+                            <a:custGeom>
+                              <a:avLst/>
+                              <a:gdLst>
+                                <a:gd name="T0" fmla="*/ 56007 w 5600700"/>
+                                <a:gd name="T1" fmla="*/ 0 h 13970"/>
+                                <a:gd name="T2" fmla="*/ 56007 w 5600700"/>
+                                <a:gd name="T3" fmla="*/ 126 h 13970"/>
+                                <a:gd name="T4" fmla="*/ 0 w 5600700"/>
+                                <a:gd name="T5" fmla="*/ 139 h 13970"/>
+                                <a:gd name="T6" fmla="*/ 0 w 5600700"/>
+                                <a:gd name="T7" fmla="*/ 13 h 13970"/>
+                                <a:gd name="T8" fmla="*/ 56007 w 5600700"/>
+                                <a:gd name="T9" fmla="*/ 0 h 13970"/>
+                                <a:gd name="T10" fmla="*/ 0 60000 65536"/>
+                                <a:gd name="T11" fmla="*/ 0 60000 65536"/>
+                                <a:gd name="T12" fmla="*/ 0 60000 65536"/>
+                                <a:gd name="T13" fmla="*/ 0 60000 65536"/>
+                                <a:gd name="T14" fmla="*/ 0 60000 65536"/>
+                              </a:gdLst>
+                              <a:ahLst/>
+                              <a:cxnLst>
+                                <a:cxn ang="T10">
+                                  <a:pos x="T0" y="T1"/>
+                                </a:cxn>
+                                <a:cxn ang="T11">
+                                  <a:pos x="T2" y="T3"/>
+                                </a:cxn>
+                                <a:cxn ang="T12">
+                                  <a:pos x="T4" y="T5"/>
+                                </a:cxn>
+                                <a:cxn ang="T13">
+                                  <a:pos x="T6" y="T7"/>
+                                </a:cxn>
+                                <a:cxn ang="T14">
+                                  <a:pos x="T8" y="T9"/>
+                                </a:cxn>
+                              </a:cxnLst>
+                              <a:rect l="0" t="0" r="r" b="b"/>
+                              <a:pathLst>
+                                <a:path w="5600700" h="13970" extrusionOk="0">
+                                  <a:moveTo>
+                                    <a:pt x="5600700" y="0"/>
+                                  </a:moveTo>
+                                  <a:lnTo>
+                                    <a:pt x="5600700" y="12700"/>
+                                  </a:lnTo>
+                                  <a:lnTo>
+                                    <a:pt x="0" y="13970"/>
+                                  </a:lnTo>
+                                  <a:lnTo>
+                                    <a:pt x="0" y="1270"/>
+                                  </a:lnTo>
+                                  <a:lnTo>
+                                    <a:pt x="5600700" y="0"/>
+                                  </a:lnTo>
+                                  <a:close/>
+                                </a:path>
+                              </a:pathLst>
+                            </a:custGeom>
+                            <a:solidFill>
+                              <a:srgbClr val="000000"/>
+                            </a:solidFill>
+                            <a:ln>
+                              <a:noFill/>
+                            </a:ln>
+                            <a:extLst>
+                              <a:ext uri="{91240B29-F687-4F45-9708-019B960494DF}">
+                                <a14:hiddenLine xmlns:a14="http://schemas.microsoft.com/office/drawing/2010/main" w="9525">
+                                  <a:solidFill>
+                                    <a:srgbClr val="000000"/>
+                                  </a:solidFill>
+                                  <a:round/>
+                                  <a:headEnd/>
+                                  <a:tailEnd/>
+                                </a14:hiddenLine>
+                              </a:ext>
+                            </a:extLst>
+                          </wps:spPr>
+                          <wps:bodyPr rot="0" vert="horz" wrap="square" lIns="91440" tIns="45720" rIns="91440" bIns="45720" anchor="ctr" anchorCtr="0" upright="1">
+                            <a:noAutofit/>
+                          </wps:bodyPr>
+                        </wps:wsp>
+                        <wps:wsp>
+                          <wps:cNvPr id="6" name="Полилиния: фигура 4"/>
+                          <wps:cNvSpPr>
+                            <a:spLocks/>
+                          </wps:cNvSpPr>
+                          <wps:spPr bwMode="auto">
+                            <a:xfrm>
+                              <a:off x="0" y="0"/>
+                              <a:ext cx="56007" cy="139"/>
+                            </a:xfrm>
+                            <a:custGeom>
+                              <a:avLst/>
+                              <a:gdLst>
+                                <a:gd name="T0" fmla="*/ 56007 w 5600700"/>
+                                <a:gd name="T1" fmla="*/ 0 h 13970"/>
+                                <a:gd name="T2" fmla="*/ 56007 w 5600700"/>
+                                <a:gd name="T3" fmla="*/ 126 h 13970"/>
+                                <a:gd name="T4" fmla="*/ 0 w 5600700"/>
+                                <a:gd name="T5" fmla="*/ 139 h 13970"/>
+                                <a:gd name="T6" fmla="*/ 0 w 5600700"/>
+                                <a:gd name="T7" fmla="*/ 13 h 13970"/>
+                                <a:gd name="T8" fmla="*/ 56007 w 5600700"/>
+                                <a:gd name="T9" fmla="*/ 0 h 13970"/>
+                                <a:gd name="T10" fmla="*/ 0 60000 65536"/>
+                                <a:gd name="T11" fmla="*/ 0 60000 65536"/>
+                                <a:gd name="T12" fmla="*/ 0 60000 65536"/>
+                                <a:gd name="T13" fmla="*/ 0 60000 65536"/>
+                                <a:gd name="T14" fmla="*/ 0 60000 65536"/>
+                              </a:gdLst>
+                              <a:ahLst/>
+                              <a:cxnLst>
+                                <a:cxn ang="T10">
+                                  <a:pos x="T0" y="T1"/>
+                                </a:cxn>
+                                <a:cxn ang="T11">
+                                  <a:pos x="T2" y="T3"/>
+                                </a:cxn>
+                                <a:cxn ang="T12">
+                                  <a:pos x="T4" y="T5"/>
+                                </a:cxn>
+                                <a:cxn ang="T13">
+                                  <a:pos x="T6" y="T7"/>
+                                </a:cxn>
+                                <a:cxn ang="T14">
+                                  <a:pos x="T8" y="T9"/>
+                                </a:cxn>
+                              </a:cxnLst>
+                              <a:rect l="0" t="0" r="r" b="b"/>
+                              <a:pathLst>
+                                <a:path w="5600700" h="13970" extrusionOk="0">
+                                  <a:moveTo>
+                                    <a:pt x="5600700" y="0"/>
+                                  </a:moveTo>
+                                  <a:lnTo>
+                                    <a:pt x="5600700" y="12700"/>
+                                  </a:lnTo>
+                                  <a:lnTo>
+                                    <a:pt x="0" y="13970"/>
+                                  </a:lnTo>
+                                  <a:lnTo>
+                                    <a:pt x="0" y="1270"/>
+                                  </a:lnTo>
+                                  <a:lnTo>
+                                    <a:pt x="5600700" y="0"/>
+                                  </a:lnTo>
+                                  <a:close/>
+                                </a:path>
+                              </a:pathLst>
+                            </a:custGeom>
+                            <a:solidFill>
+                              <a:srgbClr val="000000"/>
+                            </a:solidFill>
+                            <a:ln>
+                              <a:noFill/>
+                            </a:ln>
+                            <a:extLst>
+                              <a:ext uri="{91240B29-F687-4F45-9708-019B960494DF}">
+                                <a14:hiddenLine xmlns:a14="http://schemas.microsoft.com/office/drawing/2010/main" w="9525">
+                                  <a:solidFill>
+                                    <a:srgbClr val="000000"/>
+                                  </a:solidFill>
+                                  <a:round/>
+                                  <a:headEnd/>
+                                  <a:tailEnd/>
+                                </a14:hiddenLine>
+                              </a:ext>
+                            </a:extLst>
+                          </wps:spPr>
+                          <wps:bodyPr rot="0" vert="horz" wrap="square" lIns="91440" tIns="45720" rIns="91440" bIns="45720" anchor="ctr" anchorCtr="0" upright="1">
+                            <a:noAutofit/>
+                          </wps:bodyPr>
+                        </wps:wsp>
+                      </wpg:grpSp>
+                    </wpg:wgp>
+                  </a:graphicData>
+                </a:graphic>
+              </wp:inline>
+            </w:drawing>
+          </mc:Choice>
+          <mc:Fallback>
+            <w:pict>
+              <v:group w14:anchorId="2AFA4988" id="Группа 2" o:spid="_x0000_s1026" style="width:441pt;height:3.1pt;mso-position-horizontal-relative:char;mso-position-vertical-relative:line" coordorigin="25456,37603" coordsize="56007,393" o:gfxdata="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">
+                <v:group id="Группа 1" o:spid="_x0000_s1027" style="position:absolute;left:25456;top:37603;width:56007;height:393" coordsize="56007,393" o:gfxdata="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">
+                  <v:rect id="Прямоугольник 2" o:spid="_x0000_s1028" style="position:absolute;width:56000;height:375;visibility:visible;mso-wrap-style:square;v-text-anchor:middle" o:gfxdata="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" filled="f" stroked="f">
+                    <v:textbox inset="2.53958mm,2.53958mm,2.53958mm,2.53958mm">
+                      <w:txbxContent>
+                        <w:p/>
+                      </w:txbxContent>
+                    </v:textbox>
+                  </v:rect>
+                  <v:shape id="Полилиния: фигура 3" o:spid="_x0000_s1029" style="position:absolute;top:254;width:56007;height:139;visibility:visible;mso-wrap-style:square;v-text-anchor:middle" coordsize="5600700,13970" o:gfxdata="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" path="m5600700,r,12700l,13970,,1270,5600700,xe" fillcolor="black" stroked="f">
+                    <v:path arrowok="t" o:extrusionok="f" o:connecttype="custom" o:connectlocs="560,0;560,1;0,1;0,0;560,0" o:connectangles="0,0,0,0,0"/>
+                  </v:shape>
+                  <v:shape id="Полилиния: фигура 4" o:spid="_x0000_s1030" style="position:absolute;width:56007;height:139;visibility:visible;mso-wrap-style:square;v-text-anchor:middle" coordsize="5600700,13970" o:gfxdata="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" path="m5600700,r,12700l,13970,,1270,5600700,xe" fillcolor="black" stroked="f">
+                    <v:path arrowok="t" o:extrusionok="f" o:connecttype="custom" o:connectlocs="560,0;560,1;0,1;0,0;560,0" o:connectangles="0,0,0,0,0"/>
+                  </v:shape>
+                </v:group>
+                <w10:anchorlock/>
+              </v:group>
+            </w:pict>
+          </mc:Fallback>
+        </mc:AlternateContent>
+      </w:r>
+    </w:p>
+    <w:p>
+      <w:pPr>
+        <w:autoSpaceDN w:val="0"/>
+        <w:spacing w:before="0" w:after="20" w:line="276" w:lineRule="auto"/>
+        <w:ind w:firstLine="567"/>
+        <w:jc w:val="right"/>
+        <w:rPr>
+          <w:szCs w:val="28"/>
+        </w:rPr>
+      </w:pPr>
+    </w:p>
+    <w:p>
+      <w:pPr>
+        <w:autoSpaceDN w:val="0"/>
+        <w:spacing w:before="0" w:after="5" w:line="266" w:lineRule="auto"/>
+        <w:jc w:val="center"/>
+        <w:rPr>
+          <w:szCs w:val="28"/>
+        </w:rPr>
+      </w:pPr>
+      <w:r>
+        <w:rPr>
+          <w:szCs w:val="28"/>
+        </w:rPr>
+        <w:t xml:space="preserve">Институт информационных технологий (ИТ) </w:t>
+      </w:r>
+    </w:p>
+    <w:p>
+      <w:pPr>
+        <w:autoSpaceDN w:val="0"/>
+        <w:spacing w:before="0" w:line="276" w:lineRule="auto"/>
+        <w:jc w:val="center"/>
+        <w:rPr>
+          <w:szCs w:val="28"/>
+        </w:rPr>
+      </w:pPr>
+      <w:r>
+        <w:rPr>
+          <w:szCs w:val="28"/>
+        </w:rPr>
+        <w:t>Кафедра математического обеспечения и стандартизации информационных технологий (МОСИТ)</w:t>
+      </w:r>
+    </w:p>
+    <w:p>
+      <w:pPr>
+        <w:autoSpaceDN w:val="0"/>
+        <w:spacing w:before="0" w:line="276" w:lineRule="auto"/>
+        <w:jc w:val="center"/>
+        <w:rPr>
+          <w:szCs w:val="28"/>
+        </w:rPr>
+      </w:pPr>
+    </w:p>
+    <w:p>
+      <w:pPr>
+        <w:autoSpaceDN w:val="0"/>
+        <w:spacing w:before="0" w:after="27" w:line="276" w:lineRule="auto"/>
+        <w:jc w:val="center"/>
+        <w:rPr>
+          <w:b/>
+          <w:szCs w:val="28"/>
+        </w:rPr>
+      </w:pPr>
+    </w:p>
+    <w:p>
+      <w:pPr>
+        <w:autoSpaceDN w:val="0"/>
+        <w:spacing w:before="0" w:after="27" w:line="276" w:lineRule="auto"/>
+        <w:jc w:val="center"/>
+        <w:rPr>
+          <w:b/>
+          <w:szCs w:val="28"/>
+          <w:highlight w:val="yellow"/>
+        </w:rPr>
+      </w:pPr>
+      <w:r>
+        <w:rPr>
+          <w:b/>
+          <w:szCs w:val="28"/>
+        </w:rPr>
+        <w:t>ОТЧЕТ ПО ПРАКТИЧЕСКОЙ РАБОТЕ №</w:t>
+      </w:r>
+      <w:r>
+        <w:rPr>
+          <w:b/>
+          <w:szCs w:val="28"/>
+          <w:highlight w:val="red"/>
+        </w:rPr>
+        <w:t>НОМЕР</w:t>
+      </w:r>
+    </w:p>
+    <w:p>
+      <w:pPr>
+        <w:autoSpaceDN w:val="0"/>
+        <w:spacing w:before="0" w:line="288" w:lineRule="auto"/>
+        <w:ind w:right="200"/>
+        <w:jc w:val="center"/>
+        <w:rPr>
+          <w:b/>
+          <w:color w:val="000000"/>
+          <w:szCs w:val="28"/>
+        </w:rPr>
+      </w:pPr>
+      <w:r>
+        <w:rPr>
+          <w:b/>
+          <w:color w:val="000000"/>
+          <w:szCs w:val="28"/>
+        </w:rPr>
+        <w:t>по дисциплине</w:t>
+      </w:r>
+    </w:p>
+    <w:p>
+      <w:pPr>
+        <w:autoSpaceDN w:val="0"/>
+        <w:spacing w:before="0" w:line="288" w:lineRule="auto"/>
+        <w:ind w:right="200"/>
+        <w:jc w:val="center"/>
+        <w:rPr>
+          <w:b/>
+          <w:color w:val="000000"/>
+          <w:szCs w:val="28"/>
+        </w:rPr>
+      </w:pPr>
+      <w:r>
+        <w:rPr>
+          <w:b/>
+          <w:color w:val="000000"/>
+          <w:szCs w:val="28"/>
+        </w:rPr>
+        <w:t>«Структуры и алгоритмы обработки данных»</w:t>
+      </w:r>
+    </w:p>
+    <w:p>
+      <w:pPr>
+        <w:autoSpaceDN w:val="0"/>
+        <w:spacing w:before="0" w:line="288" w:lineRule="auto"/>
+        <w:ind w:right="200" w:firstLine="567"/>
+        <w:jc w:val="center"/>
+        <w:rPr>
+          <w:b/>
+          <w:color w:val="000000"/>
+          <w:szCs w:val="28"/>
+        </w:rPr>
+      </w:pPr>
+    </w:p>
+    <w:p>
+      <w:pPr>
         <w:widowControl w:val="0"/>
         <w:autoSpaceDE w:val="0"/>
         <w:autoSpaceDN w:val="0"/>
-        <w:adjustRightInd w:val="0"/>
         <w:spacing w:before="0" w:line="240" w:lineRule="auto"/>
-        <w:ind w:firstLine="709"/>
         <w:jc w:val="center"/>
-        <w:rPr>
-          <w:i/>
-          <w:iCs/>
-          <w:szCs w:val="28"/>
-        </w:rPr>
-      </w:pPr>
-    </w:p>
-    <w:p>
-      <w:pPr>
-        <w:widowControl w:val="0"/>
-        <w:autoSpaceDE w:val="0"/>
-        <w:autoSpaceDN w:val="0"/>
-        <w:adjustRightInd w:val="0"/>
-        <w:spacing w:before="0" w:line="240" w:lineRule="auto"/>
-        <w:ind w:firstLine="709"/>
         <w:rPr>
           <w:szCs w:val="28"/>
         </w:rPr>
       </w:pPr>
+      <w:r>
+        <w:rPr>
+          <w:color w:val="000000"/>
+          <w:szCs w:val="28"/>
+        </w:rPr>
+        <w:t xml:space="preserve">Тема. </w:t>
+      </w:r>
+      <w:r>
+        <w:rPr>
+          <w:rFonts w:eastAsia="Courier New" w:cs="Courier New"/>
+          <w:szCs w:val="22"/>
+          <w:highlight w:val="red"/>
+          <w:lang w:eastAsia="en-US"/>
+        </w:rPr>
+        <w:t>ТЕМА</w:t>
+      </w:r>
+    </w:p>
+    <w:p>
+      <w:pPr>
+        <w:autoSpaceDN w:val="0"/>
+        <w:spacing w:before="0" w:line="276" w:lineRule="auto"/>
+        <w:ind w:firstLine="567"/>
+        <w:rPr>
+          <w:szCs w:val="28"/>
+        </w:rPr>
+      </w:pPr>
+    </w:p>
+    <w:p>
+      <w:pPr>
+        <w:autoSpaceDN w:val="0"/>
+        <w:spacing w:before="0" w:line="276" w:lineRule="auto"/>
+        <w:ind w:firstLine="567"/>
+        <w:rPr>
+          <w:szCs w:val="28"/>
+        </w:rPr>
+      </w:pPr>
+    </w:p>
+    <w:p>
+      <w:pPr>
+        <w:autoSpaceDN w:val="0"/>
+        <w:spacing w:before="0" w:line="276" w:lineRule="auto"/>
+        <w:ind w:firstLine="567"/>
+        <w:rPr>
+          <w:szCs w:val="28"/>
+        </w:rPr>
+      </w:pPr>
     </w:p>
     <w:tbl>
       <w:tblPr>
-        <w:tblStyle w:val="16"/>
-        <w:tblW w:w="0" w:type="auto"/>
-        <w:tblBorders>
-          <w:top w:val="none" w:sz="0" w:space="0" w:color="auto"/>
-          <w:left w:val="none" w:sz="0" w:space="0" w:color="auto"/>
-          <w:bottom w:val="none" w:sz="0" w:space="0" w:color="auto"/>
-          <w:right w:val="none" w:sz="0" w:space="0" w:color="auto"/>
-          <w:insideH w:val="none" w:sz="0" w:space="0" w:color="auto"/>
-          <w:insideV w:val="none" w:sz="0" w:space="0" w:color="auto"/>
-        </w:tblBorders>
+        <w:tblW w:w="8080" w:type="dxa"/>
+        <w:jc w:val="right"/>
         <w:tblLayout w:type="fixed"/>
-        <w:tblLook w:val="04A0" w:firstRow="1" w:lastRow="0" w:firstColumn="1" w:lastColumn="0" w:noHBand="0" w:noVBand="1"/>
+        <w:tblLook w:val="0400" w:firstRow="0" w:lastRow="0" w:firstColumn="0" w:lastColumn="0" w:noHBand="0" w:noVBand="1"/>
       </w:tblPr>
       <w:tblGrid>
-        <w:gridCol w:w="2694"/>
-        <w:gridCol w:w="6634"/>
+        <w:gridCol w:w="5241"/>
+        <w:gridCol w:w="283"/>
+        <w:gridCol w:w="2556"/>
       </w:tblGrid>
       <w:tr>
         <w:trPr>
-          <w:trHeight w:val="391"/>
+          <w:trHeight w:val="590"/>
+          <w:jc w:val="right"/>
         </w:trPr>
         <w:tc>
           <w:tcPr>
-            <w:tcW w:w="2694" w:type="dxa"/>
-            <w:vAlign w:val="bottom"/>
+            <w:tcW w:w="5241" w:type="dxa"/>
           </w:tcPr>
           <w:p>
             <w:pPr>
-              <w:widowControl w:val="0"/>
-              <w:autoSpaceDE w:val="0"/>
               <w:autoSpaceDN w:val="0"/>
-              <w:adjustRightInd w:val="0"/>
-              <w:spacing w:before="0" w:line="240" w:lineRule="auto"/>
-              <w:jc w:val="right"/>
+              <w:spacing w:before="0" w:line="276" w:lineRule="auto"/>
+              <w:ind w:firstLine="567"/>
               <w:rPr>
-                <w:rFonts w:ascii="Times New Roman" w:hAnsi="Times New Roman"/>
+                <w:sz w:val="24"/>
+                <w:szCs w:val="24"/>
+                <w:lang w:eastAsia="en-US"/>
               </w:rPr>
             </w:pPr>
+            <w:proofErr w:type="spellStart"/>
             <w:r>
               <w:rPr>
-                <w:rFonts w:ascii="Times New Roman" w:hAnsi="Times New Roman"/>
+                <w:sz w:val="24"/>
+                <w:szCs w:val="24"/>
+                <w:lang w:val="en-US" w:eastAsia="en-US"/>
               </w:rPr>
-              <w:t>ДИСЦИПЛИНА</w:t>
+              <w:t>Выполнил</w:t>
+            </w:r>
+            <w:proofErr w:type="spellEnd"/>
+            <w:r>
+              <w:rPr>
+                <w:sz w:val="24"/>
+                <w:szCs w:val="24"/>
+                <w:lang w:val="en-US" w:eastAsia="en-US"/>
+              </w:rPr>
+              <w:t xml:space="preserve"> </w:t>
+            </w:r>
+            <w:proofErr w:type="spellStart"/>
+            <w:r>
+              <w:rPr>
+                <w:sz w:val="24"/>
+                <w:szCs w:val="24"/>
+                <w:lang w:val="en-US" w:eastAsia="en-US"/>
+              </w:rPr>
+              <w:t>студент</w:t>
+            </w:r>
+            <w:proofErr w:type="spellEnd"/>
+            <w:r>
+              <w:rPr>
+                <w:sz w:val="24"/>
+                <w:szCs w:val="24"/>
+                <w:lang w:val="en-US" w:eastAsia="en-US"/>
+              </w:rPr>
+              <w:t xml:space="preserve"> </w:t>
+            </w:r>
+            <w:proofErr w:type="spellStart"/>
+            <w:r>
+              <w:rPr>
+                <w:sz w:val="24"/>
+                <w:szCs w:val="24"/>
+                <w:lang w:val="en-US" w:eastAsia="en-US"/>
+              </w:rPr>
+              <w:t>группы</w:t>
+            </w:r>
+            <w:proofErr w:type="spellEnd"/>
+            <w:r>
+              <w:rPr>
+                <w:sz w:val="24"/>
+                <w:szCs w:val="24"/>
+                <w:lang w:val="en-US" w:eastAsia="en-US"/>
+              </w:rPr>
+              <w:t xml:space="preserve"> И</w:t>
+            </w:r>
+            <w:r>
+              <w:rPr>
+                <w:sz w:val="24"/>
+                <w:szCs w:val="24"/>
+                <w:lang w:eastAsia="en-US"/>
+              </w:rPr>
+              <w:t>К</w:t>
+            </w:r>
+            <w:r>
+              <w:rPr>
+                <w:sz w:val="24"/>
+                <w:szCs w:val="24"/>
+                <w:lang w:val="en-US" w:eastAsia="en-US"/>
+              </w:rPr>
+              <w:t>БО-04-2</w:t>
+            </w:r>
+            <w:r>
+              <w:rPr>
+                <w:sz w:val="24"/>
+                <w:szCs w:val="24"/>
+                <w:lang w:eastAsia="en-US"/>
+              </w:rPr>
+              <w:t>2</w:t>
             </w:r>
           </w:p>
-        </w:tc>
-        <w:tc>
-          <w:tcPr>
-            <w:tcW w:w="6634" w:type="dxa"/>
-            <w:tcBorders>
-              <w:bottom w:val="single" w:sz="4" w:space="0" w:color="auto"/>
-            </w:tcBorders>
-          </w:tcPr>
           <w:p>
             <w:pPr>
-              <w:widowControl w:val="0"/>
-              <w:autoSpaceDE w:val="0"/>
               <w:autoSpaceDN w:val="0"/>
-              <w:adjustRightInd w:val="0"/>
-              <w:spacing w:before="0" w:line="240" w:lineRule="auto"/>
-              <w:ind w:left="28" w:hanging="28"/>
+              <w:spacing w:before="0" w:line="276" w:lineRule="auto"/>
+              <w:ind w:firstLine="567"/>
               <w:rPr>
-                <w:rFonts w:ascii="Times New Roman" w:hAnsi="Times New Roman"/>
-                <w:b/>
-                <w:bCs/>
-              </w:rPr>
-            </w:pPr>
-            <w:r>
-              <w:rPr>
-                <w:rFonts w:ascii="Times New Roman" w:hAnsi="Times New Roman"/>
-                <w:b/>
-                <w:bCs/>
-              </w:rPr>
-              <w:t>Структуры и алгоритмы обработки данных (ч. 2)</w:t>
-            </w:r>
-          </w:p>
-        </w:tc>
-      </w:tr>
-      <w:tr>
-        <w:trPr>
-          <w:trHeight w:val="391"/>
-        </w:trPr>
-        <w:tc>
-          <w:tcPr>
-            <w:tcW w:w="2694" w:type="dxa"/>
-            <w:vAlign w:val="bottom"/>
-          </w:tcPr>
-          <w:p>
-            <w:pPr>
-              <w:widowControl w:val="0"/>
-              <w:autoSpaceDE w:val="0"/>
-              <w:autoSpaceDN w:val="0"/>
-              <w:adjustRightInd w:val="0"/>
-              <w:spacing w:before="0" w:line="240" w:lineRule="auto"/>
-              <w:jc w:val="right"/>
-              <w:rPr>
-                <w:rFonts w:ascii="Times New Roman" w:hAnsi="Times New Roman"/>
+                <w:sz w:val="24"/>
+                <w:szCs w:val="24"/>
+                <w:lang w:val="en-US" w:eastAsia="en-US"/>
               </w:rPr>
             </w:pPr>
           </w:p>
         </w:tc>
         <w:tc>
           <w:tcPr>
-            <w:tcW w:w="6634" w:type="dxa"/>
-            <w:tcBorders>
-              <w:top w:val="single" w:sz="4" w:space="0" w:color="auto"/>
-            </w:tcBorders>
+            <w:tcW w:w="283" w:type="dxa"/>
           </w:tcPr>
           <w:p>
             <w:pPr>
-              <w:widowControl w:val="0"/>
-              <w:autoSpaceDE w:val="0"/>
               <w:autoSpaceDN w:val="0"/>
-              <w:adjustRightInd w:val="0"/>
-              <w:spacing w:before="0" w:line="240" w:lineRule="auto"/>
+              <w:spacing w:before="0" w:line="276" w:lineRule="auto"/>
+              <w:ind w:firstLine="567"/>
               <w:rPr>
-                <w:rFonts w:ascii="Times New Roman" w:hAnsi="Times New Roman"/>
-                <w:vertAlign w:val="superscript"/>
-              </w:rPr>
-            </w:pPr>
-            <w:r>
-              <w:rPr>
-                <w:rFonts w:ascii="Times New Roman" w:hAnsi="Times New Roman"/>
-                <w:vertAlign w:val="superscript"/>
-              </w:rPr>
-              <w:t>(полное наименование дисциплины без сокращений)</w:t>
-            </w:r>
-          </w:p>
-        </w:tc>
-      </w:tr>
-      <w:tr>
-        <w:trPr>
-          <w:trHeight w:val="180"/>
-        </w:trPr>
-        <w:tc>
-          <w:tcPr>
-            <w:tcW w:w="2694" w:type="dxa"/>
-            <w:vAlign w:val="bottom"/>
-          </w:tcPr>
-          <w:p>
-            <w:pPr>
-              <w:widowControl w:val="0"/>
-              <w:autoSpaceDE w:val="0"/>
-              <w:autoSpaceDN w:val="0"/>
-              <w:adjustRightInd w:val="0"/>
-              <w:spacing w:before="0" w:line="240" w:lineRule="auto"/>
-              <w:jc w:val="right"/>
-              <w:rPr>
-                <w:rFonts w:ascii="Times New Roman" w:hAnsi="Times New Roman"/>
-              </w:rPr>
-            </w:pPr>
-            <w:r>
-              <w:rPr>
-                <w:rFonts w:ascii="Times New Roman" w:hAnsi="Times New Roman"/>
-              </w:rPr>
-              <w:t>ИНСТИТУТ</w:t>
-            </w:r>
-          </w:p>
-        </w:tc>
-        <w:tc>
-          <w:tcPr>
-            <w:tcW w:w="6634" w:type="dxa"/>
-            <w:tcBorders>
-              <w:bottom w:val="single" w:sz="4" w:space="0" w:color="auto"/>
-            </w:tcBorders>
-          </w:tcPr>
-          <w:p>
-            <w:pPr>
-              <w:widowControl w:val="0"/>
-              <w:autoSpaceDE w:val="0"/>
-              <w:autoSpaceDN w:val="0"/>
-              <w:adjustRightInd w:val="0"/>
-              <w:spacing w:before="0" w:line="240" w:lineRule="auto"/>
-              <w:rPr>
-                <w:rFonts w:ascii="Times New Roman" w:hAnsi="Times New Roman"/>
-                <w:vertAlign w:val="superscript"/>
-              </w:rPr>
-            </w:pPr>
-            <w:r>
-              <w:rPr>
-                <w:rFonts w:ascii="Times New Roman" w:hAnsi="Times New Roman"/>
-                <w:b/>
-                <w:bCs/>
-              </w:rPr>
-              <w:t>ИТ</w:t>
-            </w:r>
-          </w:p>
-        </w:tc>
-      </w:tr>
-      <w:tr>
-        <w:trPr>
-          <w:trHeight w:val="614"/>
-        </w:trPr>
-        <w:tc>
-          <w:tcPr>
-            <w:tcW w:w="2694" w:type="dxa"/>
-            <w:vAlign w:val="bottom"/>
-          </w:tcPr>
-          <w:p>
-            <w:pPr>
-              <w:widowControl w:val="0"/>
-              <w:autoSpaceDE w:val="0"/>
-              <w:autoSpaceDN w:val="0"/>
-              <w:adjustRightInd w:val="0"/>
-              <w:spacing w:before="0" w:line="240" w:lineRule="auto"/>
-              <w:jc w:val="right"/>
-              <w:rPr>
-                <w:rFonts w:ascii="Times New Roman" w:hAnsi="Times New Roman"/>
-              </w:rPr>
-            </w:pPr>
-            <w:r>
-              <w:rPr>
-                <w:rFonts w:ascii="Times New Roman" w:hAnsi="Times New Roman"/>
-              </w:rPr>
-              <w:t>КАФЕДРА</w:t>
-            </w:r>
-          </w:p>
-        </w:tc>
-        <w:tc>
-          <w:tcPr>
-            <w:tcW w:w="6634" w:type="dxa"/>
-            <w:tcBorders>
-              <w:top w:val="single" w:sz="4" w:space="0" w:color="auto"/>
-              <w:bottom w:val="single" w:sz="4" w:space="0" w:color="auto"/>
-            </w:tcBorders>
-          </w:tcPr>
-          <w:p>
-            <w:pPr>
-              <w:widowControl w:val="0"/>
-              <w:autoSpaceDE w:val="0"/>
-              <w:autoSpaceDN w:val="0"/>
-              <w:adjustRightInd w:val="0"/>
-              <w:spacing w:before="0" w:line="240" w:lineRule="auto"/>
-              <w:rPr>
-                <w:rFonts w:ascii="Times New Roman" w:hAnsi="Times New Roman"/>
-                <w:b/>
-                <w:bCs/>
-              </w:rPr>
-            </w:pPr>
-            <w:r>
-              <w:rPr>
-                <w:rFonts w:ascii="Times New Roman" w:hAnsi="Times New Roman"/>
-                <w:b/>
-                <w:bCs/>
-              </w:rPr>
-              <w:t>Математического обеспечения и стандартизации информационных технологий</w:t>
-            </w:r>
-          </w:p>
-        </w:tc>
-      </w:tr>
-      <w:tr>
-        <w:trPr>
-          <w:trHeight w:val="391"/>
-        </w:trPr>
-        <w:tc>
-          <w:tcPr>
-            <w:tcW w:w="2694" w:type="dxa"/>
-            <w:vAlign w:val="bottom"/>
-          </w:tcPr>
-          <w:p>
-            <w:pPr>
-              <w:widowControl w:val="0"/>
-              <w:autoSpaceDE w:val="0"/>
-              <w:autoSpaceDN w:val="0"/>
-              <w:adjustRightInd w:val="0"/>
-              <w:spacing w:before="0" w:line="240" w:lineRule="auto"/>
-              <w:jc w:val="right"/>
-              <w:rPr>
-                <w:rFonts w:ascii="Times New Roman" w:hAnsi="Times New Roman"/>
+                <w:sz w:val="24"/>
+                <w:szCs w:val="24"/>
+                <w:lang w:val="en-US" w:eastAsia="en-US"/>
               </w:rPr>
             </w:pPr>
           </w:p>
         </w:tc>
         <w:tc>
           <w:tcPr>
-            <w:tcW w:w="6634" w:type="dxa"/>
-            <w:tcBorders>
-              <w:top w:val="single" w:sz="4" w:space="0" w:color="auto"/>
-            </w:tcBorders>
+            <w:tcW w:w="2556" w:type="dxa"/>
           </w:tcPr>
           <w:p>
             <w:pPr>
-              <w:widowControl w:val="0"/>
-              <w:autoSpaceDE w:val="0"/>
               <w:autoSpaceDN w:val="0"/>
-              <w:adjustRightInd w:val="0"/>
-              <w:spacing w:before="0" w:line="240" w:lineRule="auto"/>
+              <w:spacing w:before="0" w:line="276" w:lineRule="auto"/>
+              <w:ind w:firstLine="567"/>
+              <w:jc w:val="center"/>
               <w:rPr>
-                <w:rFonts w:ascii="Times New Roman" w:hAnsi="Times New Roman"/>
-                <w:vertAlign w:val="superscript"/>
+                <w:sz w:val="24"/>
+                <w:szCs w:val="24"/>
+                <w:highlight w:val="yellow"/>
+                <w:lang w:eastAsia="en-US"/>
               </w:rPr>
             </w:pPr>
             <w:r>
               <w:rPr>
-                <w:rFonts w:ascii="Times New Roman" w:hAnsi="Times New Roman"/>
-                <w:vertAlign w:val="superscript"/>
+                <w:sz w:val="24"/>
+                <w:szCs w:val="24"/>
+                <w:highlight w:val="red"/>
+                <w:lang w:eastAsia="en-US"/>
               </w:rPr>
-              <w:t>(</w:t>
+              <w:t>Фамилия И.О</w:t>
             </w:r>
             <w:r>
               <w:rPr>
-                <w:rFonts w:ascii="Times New Roman" w:hAnsi="Times New Roman"/>
-                <w:vertAlign w:val="superscript"/>
-              </w:rPr>
-              <w:t>полное наименование кафедры)</w:t>
-            </w:r>
-          </w:p>
-        </w:tc>
-      </w:tr>
-      <w:tr>
-        <w:trPr>
-          <w:trHeight w:val="172"/>
-        </w:trPr>
-        <w:tc>
-          <w:tcPr>
-            <w:tcW w:w="2694" w:type="dxa"/>
-            <w:vAlign w:val="bottom"/>
-          </w:tcPr>
-          <w:p>
-            <w:pPr>
-              <w:widowControl w:val="0"/>
-              <w:autoSpaceDE w:val="0"/>
-              <w:autoSpaceDN w:val="0"/>
-              <w:adjustRightInd w:val="0"/>
-              <w:spacing w:before="0" w:line="240" w:lineRule="auto"/>
-              <w:jc w:val="right"/>
-              <w:rPr>
-                <w:rFonts w:ascii="Times New Roman" w:hAnsi="Times New Roman"/>
-              </w:rPr>
-            </w:pPr>
-            <w:r>
-              <w:rPr>
-                <w:rFonts w:ascii="Times New Roman" w:hAnsi="Times New Roman"/>
-              </w:rPr>
-              <w:t xml:space="preserve">ВИД УЧЕБНОГО </w:t>
-            </w:r>
-          </w:p>
-        </w:tc>
-        <w:tc>
-          <w:tcPr>
-            <w:tcW w:w="6634" w:type="dxa"/>
-            <w:tcBorders>
-              <w:bottom w:val="single" w:sz="4" w:space="0" w:color="auto"/>
-            </w:tcBorders>
-          </w:tcPr>
-          <w:p>
-            <w:pPr>
-              <w:widowControl w:val="0"/>
-              <w:autoSpaceDE w:val="0"/>
-              <w:autoSpaceDN w:val="0"/>
-              <w:adjustRightInd w:val="0"/>
-              <w:spacing w:before="0" w:line="240" w:lineRule="auto"/>
-              <w:rPr>
-                <w:rFonts w:ascii="Times New Roman" w:hAnsi="Times New Roman"/>
-                <w:b/>
-                <w:bCs/>
-              </w:rPr>
-            </w:pPr>
-            <w:r>
-              <w:rPr>
-                <w:rFonts w:ascii="Times New Roman" w:hAnsi="Times New Roman"/>
-                <w:b/>
-                <w:bCs/>
-              </w:rPr>
-              <w:t>Практические работы</w:t>
-            </w:r>
-          </w:p>
-        </w:tc>
-      </w:tr>
-      <w:tr>
-        <w:trPr>
-          <w:trHeight w:val="799"/>
-        </w:trPr>
-        <w:tc>
-          <w:tcPr>
-            <w:tcW w:w="2694" w:type="dxa"/>
-          </w:tcPr>
-          <w:p>
-            <w:pPr>
-              <w:widowControl w:val="0"/>
-              <w:autoSpaceDE w:val="0"/>
-              <w:autoSpaceDN w:val="0"/>
-              <w:adjustRightInd w:val="0"/>
-              <w:spacing w:before="0" w:line="240" w:lineRule="auto"/>
-              <w:jc w:val="right"/>
-              <w:rPr>
-                <w:rFonts w:ascii="Times New Roman" w:hAnsi="Times New Roman"/>
-              </w:rPr>
-            </w:pPr>
-            <w:r>
-              <w:rPr>
-                <w:rFonts w:ascii="Times New Roman" w:hAnsi="Times New Roman"/>
-              </w:rPr>
-              <w:t>МАТЕРИАЛА</w:t>
-            </w:r>
-          </w:p>
-        </w:tc>
-        <w:tc>
-          <w:tcPr>
-            <w:tcW w:w="6634" w:type="dxa"/>
-            <w:tcBorders>
-              <w:top w:val="single" w:sz="4" w:space="0" w:color="auto"/>
-            </w:tcBorders>
-          </w:tcPr>
-          <w:p>
-            <w:pPr>
-              <w:widowControl w:val="0"/>
-              <w:autoSpaceDE w:val="0"/>
-              <w:autoSpaceDN w:val="0"/>
-              <w:adjustRightInd w:val="0"/>
-              <w:spacing w:before="0" w:line="240" w:lineRule="auto"/>
-              <w:rPr>
-                <w:rFonts w:ascii="Times New Roman" w:hAnsi="Times New Roman"/>
-              </w:rPr>
-            </w:pPr>
-            <w:r>
-              <w:rPr>
-                <w:rFonts w:ascii="Times New Roman" w:hAnsi="Times New Roman"/>
-                <w:vertAlign w:val="superscript"/>
-              </w:rPr>
-              <w:t>(в соответствии с пп.1-11)</w:t>
-            </w:r>
-          </w:p>
-        </w:tc>
-      </w:tr>
-      <w:tr>
-        <w:trPr>
-          <w:trHeight w:val="80"/>
-        </w:trPr>
-        <w:tc>
-          <w:tcPr>
-            <w:tcW w:w="2694" w:type="dxa"/>
-            <w:vAlign w:val="bottom"/>
-          </w:tcPr>
-          <w:p>
-            <w:pPr>
-              <w:widowControl w:val="0"/>
-              <w:autoSpaceDE w:val="0"/>
-              <w:autoSpaceDN w:val="0"/>
-              <w:adjustRightInd w:val="0"/>
-              <w:spacing w:before="0" w:line="240" w:lineRule="auto"/>
-              <w:jc w:val="right"/>
-              <w:rPr>
-                <w:rFonts w:ascii="Times New Roman" w:hAnsi="Times New Roman"/>
-              </w:rPr>
-            </w:pPr>
-            <w:r>
-              <w:rPr>
-                <w:rFonts w:ascii="Times New Roman" w:hAnsi="Times New Roman"/>
-              </w:rPr>
-              <w:t>ПРЕПОДАВАТЕЛЬ</w:t>
-            </w:r>
-          </w:p>
-        </w:tc>
-        <w:tc>
-          <w:tcPr>
-            <w:tcW w:w="6634" w:type="dxa"/>
-            <w:tcBorders>
-              <w:bottom w:val="single" w:sz="4" w:space="0" w:color="auto"/>
-            </w:tcBorders>
-          </w:tcPr>
-          <w:p>
-            <w:pPr>
-              <w:widowControl w:val="0"/>
-              <w:autoSpaceDE w:val="0"/>
-              <w:autoSpaceDN w:val="0"/>
-              <w:adjustRightInd w:val="0"/>
-              <w:spacing w:before="0" w:line="240" w:lineRule="auto"/>
-              <w:rPr>
-                <w:rFonts w:ascii="Times New Roman" w:hAnsi="Times New Roman"/>
-                <w:b/>
-                <w:bCs/>
-              </w:rPr>
-            </w:pPr>
-            <w:r>
-              <w:rPr>
-                <w:rFonts w:ascii="Times New Roman" w:hAnsi="Times New Roman"/>
-                <w:b/>
-                <w:bCs/>
-              </w:rPr>
-              <w:t>Скворцова Л.А.</w:t>
-            </w:r>
-          </w:p>
-        </w:tc>
-      </w:tr>
-      <w:tr>
-        <w:trPr>
-          <w:trHeight w:val="391"/>
-        </w:trPr>
-        <w:tc>
-          <w:tcPr>
-            <w:tcW w:w="2694" w:type="dxa"/>
-            <w:vAlign w:val="bottom"/>
-          </w:tcPr>
-          <w:p>
-            <w:pPr>
-              <w:widowControl w:val="0"/>
-              <w:autoSpaceDE w:val="0"/>
-              <w:autoSpaceDN w:val="0"/>
-              <w:adjustRightInd w:val="0"/>
-              <w:spacing w:before="0" w:line="240" w:lineRule="auto"/>
-              <w:jc w:val="right"/>
-              <w:rPr>
-                <w:rFonts w:ascii="Times New Roman" w:hAnsi="Times New Roman"/>
-              </w:rPr>
-            </w:pPr>
-          </w:p>
-        </w:tc>
-        <w:tc>
-          <w:tcPr>
-            <w:tcW w:w="6634" w:type="dxa"/>
-            <w:tcBorders>
-              <w:top w:val="single" w:sz="4" w:space="0" w:color="auto"/>
-            </w:tcBorders>
-          </w:tcPr>
-          <w:p>
-            <w:pPr>
-              <w:widowControl w:val="0"/>
-              <w:autoSpaceDE w:val="0"/>
-              <w:autoSpaceDN w:val="0"/>
-              <w:adjustRightInd w:val="0"/>
-              <w:spacing w:before="0" w:line="240" w:lineRule="auto"/>
-              <w:rPr>
-                <w:rFonts w:ascii="Times New Roman" w:hAnsi="Times New Roman"/>
-                <w:vertAlign w:val="superscript"/>
-              </w:rPr>
-            </w:pPr>
-            <w:r>
-              <w:rPr>
-                <w:rFonts w:ascii="Times New Roman" w:hAnsi="Times New Roman"/>
-                <w:vertAlign w:val="superscript"/>
-              </w:rPr>
-              <w:t>(фамилия, имя, отчество)</w:t>
-            </w:r>
-          </w:p>
-        </w:tc>
-      </w:tr>
-      <w:tr>
-        <w:trPr>
-          <w:trHeight w:val="80"/>
-        </w:trPr>
-        <w:tc>
-          <w:tcPr>
-            <w:tcW w:w="2694" w:type="dxa"/>
-            <w:vAlign w:val="bottom"/>
-          </w:tcPr>
-          <w:p>
-            <w:pPr>
-              <w:widowControl w:val="0"/>
-              <w:autoSpaceDE w:val="0"/>
-              <w:autoSpaceDN w:val="0"/>
-              <w:adjustRightInd w:val="0"/>
-              <w:spacing w:before="0" w:line="240" w:lineRule="auto"/>
-              <w:jc w:val="right"/>
-              <w:rPr>
-                <w:rFonts w:ascii="Times New Roman" w:hAnsi="Times New Roman"/>
-              </w:rPr>
-            </w:pPr>
-            <w:r>
-              <w:rPr>
-                <w:rFonts w:ascii="Times New Roman" w:hAnsi="Times New Roman"/>
-              </w:rPr>
-              <w:t xml:space="preserve">СЕМЕСТР </w:t>
-            </w:r>
-          </w:p>
-        </w:tc>
-        <w:tc>
-          <w:tcPr>
-            <w:tcW w:w="6634" w:type="dxa"/>
-            <w:tcBorders>
-              <w:bottom w:val="single" w:sz="4" w:space="0" w:color="auto"/>
-            </w:tcBorders>
-          </w:tcPr>
-          <w:p>
-            <w:pPr>
-              <w:widowControl w:val="0"/>
-              <w:autoSpaceDE w:val="0"/>
-              <w:autoSpaceDN w:val="0"/>
-              <w:adjustRightInd w:val="0"/>
-              <w:spacing w:before="0" w:line="240" w:lineRule="auto"/>
-              <w:rPr>
-                <w:rFonts w:ascii="Times New Roman" w:hAnsi="Times New Roman"/>
-                <w:b/>
-                <w:bCs/>
-              </w:rPr>
-            </w:pPr>
-            <w:r>
-              <w:rPr>
-                <w:rFonts w:ascii="Times New Roman" w:hAnsi="Times New Roman"/>
-                <w:b/>
-                <w:bCs/>
-              </w:rPr>
-              <w:t>3 семестр, 2023-2024 уч. год</w:t>
-            </w:r>
-          </w:p>
-        </w:tc>
-      </w:tr>
-      <w:tr>
-        <w:trPr>
-          <w:trHeight w:val="499"/>
-        </w:trPr>
-        <w:tc>
-          <w:tcPr>
-            <w:tcW w:w="2694" w:type="dxa"/>
-          </w:tcPr>
-          <w:p>
-            <w:pPr>
-              <w:widowControl w:val="0"/>
-              <w:autoSpaceDE w:val="0"/>
-              <w:autoSpaceDN w:val="0"/>
-              <w:adjustRightInd w:val="0"/>
-              <w:spacing w:before="0" w:line="240" w:lineRule="auto"/>
-              <w:jc w:val="right"/>
-              <w:rPr>
-                <w:rFonts w:ascii="Times New Roman" w:hAnsi="Times New Roman"/>
-              </w:rPr>
-            </w:pPr>
-          </w:p>
-        </w:tc>
-        <w:tc>
-          <w:tcPr>
-            <w:tcW w:w="6634" w:type="dxa"/>
-            <w:tcBorders>
-              <w:top w:val="single" w:sz="4" w:space="0" w:color="auto"/>
-            </w:tcBorders>
-          </w:tcPr>
-          <w:p>
-            <w:pPr>
-              <w:widowControl w:val="0"/>
-              <w:autoSpaceDE w:val="0"/>
-              <w:autoSpaceDN w:val="0"/>
-              <w:adjustRightInd w:val="0"/>
-              <w:spacing w:before="0" w:line="240" w:lineRule="auto"/>
-              <w:rPr>
-                <w:rFonts w:ascii="Times New Roman" w:hAnsi="Times New Roman"/>
-                <w:b/>
-                <w:bCs/>
-              </w:rPr>
-            </w:pPr>
-            <w:r>
-              <w:rPr>
-                <w:rFonts w:ascii="Times New Roman" w:hAnsi="Times New Roman"/>
-                <w:vertAlign w:val="superscript"/>
-              </w:rPr>
-              <w:t>(указать семестр обучения, учебный год)</w:t>
-            </w:r>
-          </w:p>
-        </w:tc>
-      </w:tr>
-      <w:tr>
-        <w:trPr>
-          <w:trHeight w:val="499"/>
-        </w:trPr>
-        <w:tc>
-          <w:tcPr>
-            <w:tcW w:w="2694" w:type="dxa"/>
-          </w:tcPr>
-          <w:p>
-            <w:pPr>
-              <w:widowControl w:val="0"/>
-              <w:autoSpaceDE w:val="0"/>
-              <w:autoSpaceDN w:val="0"/>
-              <w:adjustRightInd w:val="0"/>
-              <w:spacing w:before="0" w:line="240" w:lineRule="auto"/>
-              <w:jc w:val="right"/>
-            </w:pPr>
-            <w:r>
-              <w:rPr>
-                <w:rFonts w:ascii="Times New Roman" w:hAnsi="Times New Roman"/>
-              </w:rPr>
-              <w:t>С</w:t>
-            </w:r>
-            <w:r>
-              <w:rPr>
-                <w:rFonts w:ascii="Times New Roman" w:hAnsi="Times New Roman"/>
-              </w:rPr>
-              <w:t>ТУДЕНТ</w:t>
-            </w:r>
-          </w:p>
-        </w:tc>
-        <w:tc>
-          <w:tcPr>
-            <w:tcW w:w="6634" w:type="dxa"/>
-            <w:tcBorders>
-              <w:bottom w:val="single" w:sz="4" w:space="0" w:color="auto"/>
-            </w:tcBorders>
-          </w:tcPr>
-          <w:p>
-            <w:pPr>
-              <w:widowControl w:val="0"/>
-              <w:autoSpaceDE w:val="0"/>
-              <w:autoSpaceDN w:val="0"/>
-              <w:adjustRightInd w:val="0"/>
-              <w:spacing w:before="0" w:line="240" w:lineRule="auto"/>
-              <w:rPr>
-                <w:vertAlign w:val="superscript"/>
-              </w:rPr>
-            </w:pPr>
-            <w:r>
-              <w:rPr>
-                <w:rFonts w:ascii="Times New Roman" w:hAnsi="Times New Roman"/>
-                <w:b/>
-                <w:bCs/>
-              </w:rPr>
-              <w:t>Фамилия</w:t>
-            </w:r>
-            <w:r>
-              <w:rPr>
-                <w:rFonts w:ascii="Times New Roman" w:hAnsi="Times New Roman"/>
-                <w:b/>
-                <w:bCs/>
-                <w:lang w:val="en-US"/>
-              </w:rPr>
-              <w:t>_</w:t>
-            </w:r>
-            <w:r>
-              <w:rPr>
-                <w:rFonts w:ascii="Times New Roman" w:hAnsi="Times New Roman"/>
-                <w:b/>
-                <w:bCs/>
-              </w:rPr>
-              <w:t>И.О</w:t>
-            </w:r>
-            <w:r>
-              <w:rPr>
-                <w:rFonts w:ascii="Times New Roman" w:hAnsi="Times New Roman"/>
-                <w:b/>
-                <w:bCs/>
+                <w:sz w:val="24"/>
+                <w:szCs w:val="24"/>
+                <w:highlight w:val="red"/>
+                <w:lang w:eastAsia="en-US"/>
               </w:rPr>
               <w:t>.</w:t>
             </w:r>
@@ -795,56 +839,125 @@
       </w:tr>
       <w:tr>
         <w:trPr>
-          <w:trHeight w:val="499"/>
+          <w:trHeight w:val="656"/>
+          <w:jc w:val="right"/>
         </w:trPr>
         <w:tc>
           <w:tcPr>
-            <w:tcW w:w="2694" w:type="dxa"/>
+            <w:tcW w:w="5241" w:type="dxa"/>
           </w:tcPr>
           <w:p>
             <w:pPr>
-              <w:widowControl w:val="0"/>
-              <w:autoSpaceDE w:val="0"/>
               <w:autoSpaceDN w:val="0"/>
-              <w:adjustRightInd w:val="0"/>
-              <w:spacing w:before="0" w:line="240" w:lineRule="auto"/>
-              <w:jc w:val="right"/>
+              <w:spacing w:before="0" w:line="276" w:lineRule="auto"/>
+              <w:ind w:firstLine="567"/>
+              <w:rPr>
+                <w:sz w:val="24"/>
+                <w:szCs w:val="24"/>
+                <w:lang w:eastAsia="en-US"/>
+              </w:rPr>
             </w:pPr>
+            <w:proofErr w:type="spellStart"/>
             <w:r>
               <w:rPr>
-                <w:rFonts w:ascii="Times New Roman" w:hAnsi="Times New Roman"/>
+                <w:sz w:val="24"/>
+                <w:szCs w:val="24"/>
+                <w:lang w:val="en-US" w:eastAsia="en-US"/>
               </w:rPr>
-              <w:t>ГРУППА</w:t>
+              <w:t>Принял</w:t>
             </w:r>
+            <w:proofErr w:type="spellEnd"/>
+            <w:r>
+              <w:rPr>
+                <w:sz w:val="24"/>
+                <w:szCs w:val="24"/>
+                <w:lang w:val="en-US" w:eastAsia="en-US"/>
+              </w:rPr>
+              <w:t xml:space="preserve"> </w:t>
+            </w:r>
+            <w:proofErr w:type="spellStart"/>
+            <w:r>
+              <w:rPr>
+                <w:sz w:val="24"/>
+                <w:szCs w:val="24"/>
+                <w:lang w:val="en-US" w:eastAsia="en-US"/>
+              </w:rPr>
+              <w:t>старший</w:t>
+            </w:r>
+            <w:proofErr w:type="spellEnd"/>
+            <w:r>
+              <w:rPr>
+                <w:sz w:val="24"/>
+                <w:szCs w:val="24"/>
+                <w:lang w:val="en-US" w:eastAsia="en-US"/>
+              </w:rPr>
+              <w:t xml:space="preserve"> </w:t>
+            </w:r>
+            <w:proofErr w:type="spellStart"/>
+            <w:r>
+              <w:rPr>
+                <w:sz w:val="24"/>
+                <w:szCs w:val="24"/>
+                <w:lang w:val="en-US" w:eastAsia="en-US"/>
+              </w:rPr>
+              <w:t>преподаватель</w:t>
+            </w:r>
+            <w:proofErr w:type="spellEnd"/>
           </w:p>
         </w:tc>
         <w:tc>
           <w:tcPr>
-            <w:tcW w:w="6634" w:type="dxa"/>
-            <w:tcBorders>
-              <w:top w:val="single" w:sz="4" w:space="0" w:color="auto"/>
-              <w:bottom w:val="single" w:sz="4" w:space="0" w:color="auto"/>
-            </w:tcBorders>
+            <w:tcW w:w="283" w:type="dxa"/>
+            <w:vAlign w:val="bottom"/>
           </w:tcPr>
           <w:p>
             <w:pPr>
-              <w:widowControl w:val="0"/>
-              <w:autoSpaceDE w:val="0"/>
               <w:autoSpaceDN w:val="0"/>
-              <w:adjustRightInd w:val="0"/>
-              <w:spacing w:before="0" w:line="240" w:lineRule="auto"/>
+              <w:spacing w:before="0" w:line="276" w:lineRule="auto"/>
+              <w:ind w:firstLine="567"/>
               <w:rPr>
-                <w:b/>
-                <w:bCs/>
+                <w:sz w:val="24"/>
+                <w:szCs w:val="24"/>
+                <w:lang w:val="en-US" w:eastAsia="en-US"/>
               </w:rPr>
             </w:pPr>
+          </w:p>
+        </w:tc>
+        <w:tc>
+          <w:tcPr>
+            <w:tcW w:w="2556" w:type="dxa"/>
+          </w:tcPr>
+          <w:p>
+            <w:pPr>
+              <w:autoSpaceDN w:val="0"/>
+              <w:spacing w:before="0" w:line="276" w:lineRule="auto"/>
+              <w:ind w:firstLine="567"/>
+              <w:rPr>
+                <w:color w:val="000000"/>
+                <w:sz w:val="24"/>
+                <w:szCs w:val="24"/>
+                <w:lang w:val="en-US" w:eastAsia="en-US"/>
+              </w:rPr>
+            </w:pPr>
+            <w:proofErr w:type="spellStart"/>
             <w:r>
               <w:rPr>
-                <w:rFonts w:ascii="Times New Roman" w:hAnsi="Times New Roman"/>
-                <w:b/>
-                <w:bCs/>
+                <w:color w:val="000000"/>
+                <w:sz w:val="24"/>
+                <w:szCs w:val="24"/>
+                <w:lang w:val="en-US" w:eastAsia="en-US"/>
               </w:rPr>
-              <w:t>ИКБО-04-22</w:t>
+              <w:t>Скворцова</w:t>
+            </w:r>
+            <w:proofErr w:type="spellEnd"/>
+            <w:r>
+              <w:rPr>
+                <w:color w:val="000000"/>
+                <w:sz w:val="24"/>
+                <w:szCs w:val="24"/>
+                <w:lang w:val="en-US" w:eastAsia="en-US"/>
+              </w:rPr>
+              <w:t xml:space="preserve"> Л.А.</w:t>
             </w:r>
           </w:p>
         </w:tc>
@@ -852,32 +965,117 @@
     </w:tbl>
     <w:p>
       <w:pPr>
+        <w:shd w:val="clear" w:color="auto" w:fill="FFFFFF"/>
+        <w:autoSpaceDN w:val="0"/>
+        <w:spacing w:before="0" w:line="288" w:lineRule="auto"/>
+        <w:ind w:firstLine="567"/>
+        <w:jc w:val="center"/>
+        <w:rPr>
+          <w:szCs w:val="28"/>
+        </w:rPr>
+      </w:pPr>
+    </w:p>
+    <w:p>
+      <w:pPr>
+        <w:shd w:val="clear" w:color="auto" w:fill="FFFFFF"/>
+        <w:autoSpaceDN w:val="0"/>
+        <w:spacing w:before="0" w:line="288" w:lineRule="auto"/>
+        <w:ind w:firstLine="567"/>
+        <w:jc w:val="center"/>
+        <w:rPr>
+          <w:szCs w:val="28"/>
+        </w:rPr>
+      </w:pPr>
+    </w:p>
+    <w:p>
+      <w:pPr>
+        <w:shd w:val="clear" w:color="auto" w:fill="FFFFFF"/>
+        <w:autoSpaceDN w:val="0"/>
+        <w:spacing w:before="0" w:line="288" w:lineRule="auto"/>
+        <w:ind w:firstLine="567"/>
+        <w:jc w:val="center"/>
+        <w:rPr>
+          <w:szCs w:val="28"/>
+        </w:rPr>
+      </w:pPr>
+    </w:p>
+    <w:p>
+      <w:pPr>
+        <w:shd w:val="clear" w:color="auto" w:fill="FFFFFF"/>
+        <w:autoSpaceDN w:val="0"/>
+        <w:spacing w:before="0" w:line="288" w:lineRule="auto"/>
+        <w:ind w:firstLine="567"/>
+        <w:jc w:val="center"/>
+        <w:rPr>
+          <w:szCs w:val="28"/>
+        </w:rPr>
+      </w:pPr>
+    </w:p>
+    <w:p>
+      <w:pPr>
+        <w:shd w:val="clear" w:color="auto" w:fill="FFFFFF"/>
+        <w:autoSpaceDN w:val="0"/>
+        <w:spacing w:before="0" w:line="288" w:lineRule="auto"/>
+        <w:ind w:firstLine="567"/>
+        <w:jc w:val="center"/>
+        <w:rPr>
+          <w:szCs w:val="28"/>
+        </w:rPr>
+      </w:pPr>
+    </w:p>
+    <w:p>
+      <w:pPr>
+        <w:shd w:val="clear" w:color="auto" w:fill="FFFFFF"/>
+        <w:autoSpaceDN w:val="0"/>
+        <w:spacing w:before="0" w:line="288" w:lineRule="auto"/>
+        <w:ind w:firstLine="567"/>
+        <w:jc w:val="center"/>
+        <w:rPr>
+          <w:szCs w:val="28"/>
+        </w:rPr>
+      </w:pPr>
+    </w:p>
+    <w:p>
+      <w:pPr>
+        <w:shd w:val="clear" w:color="auto" w:fill="FFFFFF"/>
+        <w:autoSpaceDN w:val="0"/>
+        <w:spacing w:before="0" w:line="288" w:lineRule="auto"/>
+        <w:ind w:firstLine="567"/>
+        <w:jc w:val="center"/>
+        <w:rPr>
+          <w:szCs w:val="28"/>
+        </w:rPr>
+      </w:pPr>
+    </w:p>
+    <w:p>
+      <w:pPr>
+        <w:shd w:val="clear" w:color="auto" w:fill="FFFFFF"/>
+        <w:autoSpaceDN w:val="0"/>
+        <w:spacing w:before="0" w:line="288" w:lineRule="auto"/>
+        <w:jc w:val="center"/>
+        <w:rPr>
+          <w:szCs w:val="28"/>
+        </w:rPr>
+      </w:pPr>
+      <w:r>
+        <w:rPr>
+          <w:szCs w:val="28"/>
+        </w:rPr>
+        <w:t>Москва 2023</w:t>
+      </w:r>
+    </w:p>
+    <w:p>
+      <w:pPr>
         <w:widowControl w:val="0"/>
         <w:autoSpaceDE w:val="0"/>
         <w:autoSpaceDN w:val="0"/>
-        <w:adjustRightInd w:val="0"/>
-        <w:spacing w:before="0" w:line="240" w:lineRule="auto"/>
+        <w:spacing w:before="0" w:line="288" w:lineRule="auto"/>
         <w:rPr>
-          <w:szCs w:val="28"/>
+          <w:rFonts w:eastAsia="Courier New" w:cs="Courier New"/>
+          <w:szCs w:val="22"/>
+          <w:lang w:eastAsia="en-US"/>
         </w:rPr>
       </w:pPr>
-    </w:p>
-    <w:p>
-      <w:pPr>
-        <w:spacing w:before="0" w:line="240" w:lineRule="auto"/>
-        <w:jc w:val="left"/>
-        <w:rPr>
-          <w:noProof/>
-          <w:szCs w:val="26"/>
-        </w:rPr>
-      </w:pPr>
-      <w:r>
-        <w:rPr>
-          <w:noProof/>
-          <w:szCs w:val="26"/>
-        </w:rPr>
-        <w:br w:type="page"/>
-      </w:r>
     </w:p>
     <w:p>
       <w:pPr>
@@ -909,7 +1107,7 @@
       </w:r>
     </w:p>
     <w:sectPr>
-      <w:footerReference w:type="default" r:id="rId8"/>
+      <w:footerReference w:type="default" r:id="rId9"/>
       <w:pgSz w:w="11907" w:h="16840" w:code="9"/>
       <w:pgMar w:top="1134" w:right="851" w:bottom="1134" w:left="1701" w:header="284" w:footer="284" w:gutter="0"/>
       <w:cols w:space="720"/>

</xml_diff>